<commit_message>
draft of progress report about half way done, also some updates to database
</commit_message>
<xml_diff>
--- a/Assignment/Milestone 2/Progress Report.docx
+++ b/Assignment/Milestone 2/Progress Report.docx
@@ -3,6 +3,17 @@
 <w:document xmlns:wpc="http://schemas.microsoft.com/office/word/2010/wordprocessingCanvas" xmlns:cx="http://schemas.microsoft.com/office/drawing/2014/chartex" xmlns:cx1="http://schemas.microsoft.com/office/drawing/2015/9/8/chartex" xmlns:cx2="http://schemas.microsoft.com/office/drawing/2015/10/21/chartex" xmlns:cx3="http://schemas.microsoft.com/office/drawing/2016/5/9/chartex" xmlns:cx4="http://schemas.microsoft.com/office/drawing/2016/5/10/chartex" xmlns:cx5="http://schemas.microsoft.com/office/drawing/2016/5/11/chartex" xmlns:cx6="http://schemas.microsoft.com/office/drawing/2016/5/12/chartex" xmlns:cx7="http://schemas.microsoft.com/office/drawing/2016/5/13/chartex" xmlns:cx8="http://schemas.microsoft.com/office/drawing/2016/5/14/chartex" xmlns:mc="http://schemas.openxmlformats.org/markup-compatibility/2006" xmlns:aink="http://schemas.microsoft.com/office/drawing/2016/ink" xmlns:am3d="http://schemas.microsoft.com/office/drawing/2017/model3d" xmlns:o="urn:schemas-microsoft-com:office:office" xmlns:r="http://schemas.openxmlformats.org/officeDocument/2006/relationships" xmlns:m="http://schemas.openxmlformats.org/officeDocument/2006/math" xmlns:v="urn:schemas-microsoft-com:vml" xmlns:wp14="http://schemas.microsoft.com/office/word/2010/wordprocessingDrawing" xmlns:wp="http://schemas.openxmlformats.org/drawingml/2006/wordprocessingDrawing" xmlns:w10="urn:schemas-microsoft-com:office:word" xmlns:w="http://schemas.openxmlformats.org/wordprocessingml/2006/main" xmlns:w14="http://schemas.microsoft.com/office/word/2010/wordml" xmlns:w15="http://schemas.microsoft.com/office/word/2012/wordml" xmlns:w16cid="http://schemas.microsoft.com/office/word/2016/wordml/cid" xmlns:w16se="http://schemas.microsoft.com/office/word/2015/wordml/symex" xmlns:wpg="http://schemas.microsoft.com/office/word/2010/wordprocessingGroup" xmlns:wpi="http://schemas.microsoft.com/office/word/2010/wordprocessingInk" xmlns:wne="http://schemas.microsoft.com/office/word/2006/wordml" xmlns:wps="http://schemas.microsoft.com/office/word/2010/wordprocessingShape" mc:Ignorable="w14 w15 w16se w16cid wp14">
   <w:body>
     <w:p>
+      <w:pPr>
+        <w:pStyle w:val="Heading1"/>
+      </w:pPr>
+      <w:r>
+        <w:t>Progress Report</w:t>
+      </w:r>
+    </w:p>
+    <w:p>
+      <w:pPr>
+        <w:pStyle w:val="Heading2"/>
+      </w:pPr>
       <w:r>
         <w:t>Requirements</w:t>
       </w:r>
@@ -11,8 +22,24 @@
       </w:r>
     </w:p>
     <w:p>
-      <w:r>
-        <w:t xml:space="preserve">Summary: the </w:t>
+      <w:pPr>
+        <w:rPr>
+          <w:rStyle w:val="Heading3Char"/>
+        </w:rPr>
+      </w:pPr>
+      <w:r>
+        <w:rPr>
+          <w:rStyle w:val="Heading3Char"/>
+        </w:rPr>
+        <w:t>Summary</w:t>
+      </w:r>
+    </w:p>
+    <w:p>
+      <w:r>
+        <w:t>T</w:t>
+      </w:r>
+      <w:r>
+        <w:t xml:space="preserve">he </w:t>
       </w:r>
       <w:proofErr w:type="gramStart"/>
       <w:r>
@@ -20,227 +47,743 @@
       </w:r>
       <w:proofErr w:type="gramEnd"/>
       <w:r>
-        <w:t xml:space="preserve"> was to get most of the functional requirements in place before moving onto the non-functional that main reason was to allow for testing before moving to design. Using the 80 20 rule this was better than implementing the </w:t>
-      </w:r>
-      <w:proofErr w:type="spellStart"/>
-      <w:proofErr w:type="gramStart"/>
-      <w:r>
-        <w:t>non functional</w:t>
-      </w:r>
-      <w:proofErr w:type="spellEnd"/>
-      <w:proofErr w:type="gramEnd"/>
-      <w:r>
-        <w:t xml:space="preserve"> because most of those requirements aren’t needed for it to be a “game”.</w:t>
-      </w:r>
-    </w:p>
-    <w:p>
-      <w:r>
-        <w:t>Functional</w:t>
+        <w:t xml:space="preserve"> was to get most of the functional requirements in place before moving onto the non-functional </w:t>
+      </w:r>
+      <w:r>
+        <w:t>requirements. The</w:t>
+      </w:r>
+      <w:r>
+        <w:t xml:space="preserve"> main reason was to allow for testing before moving to design. Using the 80 20 rule this </w:t>
+      </w:r>
+      <w:r>
+        <w:t>appeared to be a</w:t>
+      </w:r>
+      <w:r>
+        <w:t xml:space="preserve"> better </w:t>
+      </w:r>
+      <w:r>
+        <w:t xml:space="preserve">strategy </w:t>
+      </w:r>
+      <w:r>
+        <w:t xml:space="preserve">because most of </w:t>
+      </w:r>
+      <w:r>
+        <w:t>the non-functional</w:t>
+      </w:r>
+      <w:r>
+        <w:t xml:space="preserve"> requirements aren’t needed for it to be a “game”.</w:t>
+      </w:r>
+      <w:r>
+        <w:t xml:space="preserve"> </w:t>
+      </w:r>
+      <w:r>
+        <w:t>Also,</w:t>
+      </w:r>
+      <w:r>
+        <w:t xml:space="preserve"> the non-functional requirements can be polished up leading towards the last stages of development. </w:t>
+      </w:r>
+    </w:p>
+    <w:p>
+      <w:r>
+        <w:t xml:space="preserve">One thing to note is that non-functional requirements </w:t>
+      </w:r>
+      <w:r>
+        <w:t>were</w:t>
+      </w:r>
+      <w:r>
+        <w:t xml:space="preserve"> still be incorporated into the functional design this is to save time later making there less chance of going back to rewrite things to fit the non-functional requirements.</w:t>
+      </w:r>
+    </w:p>
+    <w:p>
+      <w:pPr>
+        <w:pStyle w:val="Heading4"/>
+      </w:pPr>
+      <w:r>
+        <w:t>Overview</w:t>
+      </w:r>
+    </w:p>
+    <w:p>
+      <w:pPr>
+        <w:rPr>
+          <w:b/>
+        </w:rPr>
+      </w:pPr>
+      <w:r>
+        <w:rPr>
+          <w:b/>
+        </w:rPr>
+        <w:t>Completed or mostly implemented:</w:t>
       </w:r>
     </w:p>
     <w:p>
       <w:pPr>
         <w:pStyle w:val="ListParagraph"/>
         <w:numPr>
-          <w:ilvl w:val="1"/>
-          <w:numId w:val="1"/>
+          <w:ilvl w:val="0"/>
+          <w:numId w:val="4"/>
         </w:numPr>
       </w:pPr>
       <w:r>
-        <w:t>“</w:t>
-      </w:r>
-      <w:r>
-        <w:t>Game Basics and Rules</w:t>
-      </w:r>
-      <w:r>
-        <w:t xml:space="preserve">” This concept was almost fully complete in the prototype stage and only needs some tidying up and more testing done before it is done. This was close to being #1 </w:t>
-      </w:r>
-      <w:r>
-        <w:t>priority</w:t>
-      </w:r>
-      <w:r>
-        <w:t xml:space="preserve"> because it defines the game itself.</w:t>
+        <w:t>1.1 Game Basics and Rule</w:t>
       </w:r>
     </w:p>
     <w:p>
       <w:pPr>
         <w:pStyle w:val="ListParagraph"/>
         <w:numPr>
-          <w:ilvl w:val="1"/>
-          <w:numId w:val="1"/>
+          <w:ilvl w:val="0"/>
+          <w:numId w:val="4"/>
         </w:numPr>
       </w:pPr>
       <w:r>
-        <w:t>“</w:t>
-      </w:r>
-      <w:r>
-        <w:t>Left Click Action</w:t>
-      </w:r>
-      <w:r>
-        <w:t xml:space="preserve">” This requirement was implemented during the prototyping and seemed to work well. Slight tweaks are still needed to make it more robust and failsafe. The prototype implementation </w:t>
-      </w:r>
-      <w:proofErr w:type="gramStart"/>
-      <w:r>
-        <w:t>was more or less</w:t>
-      </w:r>
-      <w:proofErr w:type="gramEnd"/>
-      <w:r>
-        <w:t xml:space="preserve"> “Get it working” not get it working the best way it can. I would like to revisit and factorise a lot of the code before moving forward.</w:t>
+        <w:t>1.2 Left Click Action</w:t>
       </w:r>
     </w:p>
     <w:p>
       <w:pPr>
         <w:pStyle w:val="ListParagraph"/>
         <w:numPr>
-          <w:ilvl w:val="1"/>
-          <w:numId w:val="1"/>
+          <w:ilvl w:val="0"/>
+          <w:numId w:val="4"/>
         </w:numPr>
       </w:pPr>
       <w:r>
-        <w:t>“</w:t>
-      </w:r>
-      <w:r>
-        <w:t>Right Click Action</w:t>
-      </w:r>
-      <w:r>
-        <w:t xml:space="preserve">” Similar to left click </w:t>
-      </w:r>
-      <w:proofErr w:type="gramStart"/>
-      <w:r>
-        <w:t>…..</w:t>
-      </w:r>
-      <w:proofErr w:type="gramEnd"/>
+        <w:t>1.3 Right Click Action</w:t>
+      </w:r>
     </w:p>
     <w:p>
       <w:pPr>
         <w:pStyle w:val="ListParagraph"/>
         <w:numPr>
-          <w:ilvl w:val="1"/>
-          <w:numId w:val="1"/>
+          <w:ilvl w:val="0"/>
+          <w:numId w:val="4"/>
         </w:numPr>
       </w:pPr>
       <w:r>
+        <w:t>*1.5 Timer and Scoring</w:t>
+      </w:r>
+    </w:p>
+    <w:p>
+      <w:pPr>
+        <w:pStyle w:val="ListParagraph"/>
+        <w:numPr>
+          <w:ilvl w:val="0"/>
+          <w:numId w:val="4"/>
+        </w:numPr>
+      </w:pPr>
+      <w:r>
+        <w:t>*2.3 High Scores</w:t>
+      </w:r>
+    </w:p>
+    <w:p>
+      <w:pPr>
+        <w:pStyle w:val="ListParagraph"/>
+        <w:numPr>
+          <w:ilvl w:val="0"/>
+          <w:numId w:val="4"/>
+        </w:numPr>
+      </w:pPr>
+      <w:r>
+        <w:t>*2.5 Colour coding</w:t>
+      </w:r>
+    </w:p>
+    <w:p>
+      <w:r>
+        <w:t>*: Mostly completed</w:t>
+      </w:r>
+    </w:p>
+    <w:p>
+      <w:pPr>
+        <w:rPr>
+          <w:b/>
+        </w:rPr>
+      </w:pPr>
+      <w:r>
+        <w:rPr>
+          <w:b/>
+        </w:rPr>
+        <w:t>Priority:</w:t>
+      </w:r>
+    </w:p>
+    <w:p>
+      <w:pPr>
+        <w:pStyle w:val="ListParagraph"/>
+        <w:numPr>
+          <w:ilvl w:val="0"/>
+          <w:numId w:val="3"/>
+        </w:numPr>
+      </w:pPr>
+      <w:r>
+        <w:t>1.4 Game Variants</w:t>
+      </w:r>
+    </w:p>
+    <w:p>
+      <w:pPr>
+        <w:pStyle w:val="ListParagraph"/>
+        <w:numPr>
+          <w:ilvl w:val="0"/>
+          <w:numId w:val="3"/>
+        </w:numPr>
+      </w:pPr>
+      <w:r>
+        <w:t>2.2 Customisability</w:t>
+      </w:r>
+    </w:p>
+    <w:p>
+      <w:pPr>
+        <w:pStyle w:val="ListParagraph"/>
+        <w:numPr>
+          <w:ilvl w:val="0"/>
+          <w:numId w:val="3"/>
+        </w:numPr>
+      </w:pPr>
+      <w:r>
+        <w:t>2.1 Speed</w:t>
+      </w:r>
+    </w:p>
+    <w:p>
+      <w:pPr>
+        <w:pStyle w:val="ListParagraph"/>
+        <w:numPr>
+          <w:ilvl w:val="0"/>
+          <w:numId w:val="3"/>
+        </w:numPr>
+      </w:pPr>
+      <w:r>
+        <w:t>2.4 Visually pleasing</w:t>
+      </w:r>
+    </w:p>
+    <w:p>
+      <w:pPr>
+        <w:pStyle w:val="Heading3"/>
+      </w:pPr>
+      <w:r>
+        <w:t>Functional</w:t>
+      </w:r>
+    </w:p>
+    <w:p>
+      <w:pPr>
+        <w:pStyle w:val="Heading4"/>
+      </w:pPr>
+      <w:r>
+        <w:t xml:space="preserve">1.1 </w:t>
+      </w:r>
+      <w:r>
         <w:t>“</w:t>
       </w:r>
       <w:r>
+        <w:t>Game Basics and Rules</w:t>
+      </w:r>
+      <w:r>
+        <w:t xml:space="preserve">” </w:t>
+      </w:r>
+    </w:p>
+    <w:p>
+      <w:r>
+        <w:t>This concept was almost fully complete in the prototype stage</w:t>
+      </w:r>
+      <w:r>
+        <w:t xml:space="preserve"> (milestone 1)</w:t>
+      </w:r>
+      <w:r>
+        <w:t xml:space="preserve"> and only needs some tidying up and more testing done before it is done. This was close to being #1 </w:t>
+      </w:r>
+      <w:r>
+        <w:t>priority</w:t>
+      </w:r>
+      <w:r>
+        <w:t xml:space="preserve"> because it defines the game itself.</w:t>
+      </w:r>
+      <w:r>
+        <w:t xml:space="preserve"> Progress was made on this by incorporating multiple files to handle different game variants. Also, some tidying up was done to make the code flow better and enable additions to be added easily. </w:t>
+      </w:r>
+    </w:p>
+    <w:p>
+      <w:r>
+        <w:t>The dot points outlined in milestone 1 have been implemented and tested to make sure the game holds up as intended. Another win case was added in the code to determine if all cells (but those with bombs) have been revealed. This was something in the original game that I felt needed to come back.</w:t>
+      </w:r>
+    </w:p>
+    <w:p>
+      <w:pPr>
+        <w:pStyle w:val="Heading4"/>
+      </w:pPr>
+      <w:r>
+        <w:t xml:space="preserve">1.2 </w:t>
+      </w:r>
+      <w:r>
+        <w:t>“</w:t>
+      </w:r>
+      <w:r>
+        <w:t>Left Click Action</w:t>
+      </w:r>
+      <w:r>
+        <w:t xml:space="preserve">” </w:t>
+      </w:r>
+    </w:p>
+    <w:p>
+      <w:r>
+        <w:t>This requirement was implemented during the prototyping</w:t>
+      </w:r>
+      <w:r>
+        <w:t xml:space="preserve"> stage in milestone 1</w:t>
+      </w:r>
+      <w:r>
+        <w:t xml:space="preserve"> and seemed to work well. Slight tweaks are still needed to make it more robust and failsafe. The prototype </w:t>
+      </w:r>
+      <w:r>
+        <w:lastRenderedPageBreak/>
+        <w:t xml:space="preserve">implementation </w:t>
+      </w:r>
+      <w:proofErr w:type="gramStart"/>
+      <w:r>
+        <w:t>was more or less</w:t>
+      </w:r>
+      <w:proofErr w:type="gramEnd"/>
+      <w:r>
+        <w:t xml:space="preserve"> “Get it working” not get it working the best way it can. </w:t>
+      </w:r>
+      <w:r>
+        <w:t>Many improvements have been made since then.</w:t>
+      </w:r>
+    </w:p>
+    <w:p>
+      <w:r>
+        <w:t>The code has been refactored to enable smoother performance and to not double up on any checks. The dot points outlined in milestone 1 are all in place and working and have been tested quite a bit. The released bombs are now monitored as a count to enable easier check for win case. This allows for a smoother experience for the player.</w:t>
+      </w:r>
+    </w:p>
+    <w:p>
+      <w:pPr>
+        <w:pStyle w:val="Heading4"/>
+      </w:pPr>
+      <w:r>
+        <w:t xml:space="preserve">1.3 </w:t>
+      </w:r>
+      <w:r>
+        <w:t>“</w:t>
+      </w:r>
+      <w:r>
+        <w:t>Right Click Action</w:t>
+      </w:r>
+      <w:r>
+        <w:t>”</w:t>
+      </w:r>
+    </w:p>
+    <w:p>
+      <w:r>
+        <w:t xml:space="preserve">This requirement was implemented in milestone 1 but has been revisited since. It now has a better process of checking if the player has won. And now flags can be place with right click on windows (previous but that was fixed during testing on both platforms). </w:t>
+      </w:r>
+    </w:p>
+    <w:p>
+      <w:r>
+        <w:t xml:space="preserve">The win case is no longer dependant on having a flag placed on the final </w:t>
+      </w:r>
+      <w:proofErr w:type="gramStart"/>
+      <w:r>
+        <w:t>bomb</w:t>
+      </w:r>
+      <w:proofErr w:type="gramEnd"/>
+      <w:r>
+        <w:t xml:space="preserve"> so the win check was slightly change to suit this better.</w:t>
+      </w:r>
+      <w:r>
+        <w:t xml:space="preserve"> </w:t>
+      </w:r>
+    </w:p>
+    <w:p>
+      <w:pPr>
+        <w:pStyle w:val="Heading4"/>
+      </w:pPr>
+      <w:r>
+        <w:t xml:space="preserve">1.4 </w:t>
+      </w:r>
+      <w:r>
+        <w:t>“</w:t>
+      </w:r>
+      <w:r>
         <w:t>Game Variants</w:t>
       </w:r>
       <w:r>
-        <w:t>” **talk about hexagons functionality being done in prototyping but need to implement it to be more solid and implement a menu to switch between the</w:t>
+        <w:t>”</w:t>
+      </w:r>
+    </w:p>
+    <w:p>
+      <w:r>
+        <w:t xml:space="preserve">As seen in the demo from milestone 1 the hexagon variant was implemented and working. </w:t>
+      </w:r>
+      <w:proofErr w:type="gramStart"/>
+      <w:r>
+        <w:t>However</w:t>
+      </w:r>
+      <w:proofErr w:type="gramEnd"/>
+      <w:r>
+        <w:t xml:space="preserve"> there was many small issues that have been addressed. The old code used to use two python programs to run each instance of the game. Now with the addition of a menu (will be described later in 1.5) both game variants can be launched from the game menu. </w:t>
+      </w:r>
+    </w:p>
+    <w:p>
+      <w:r>
+        <w:t xml:space="preserve">The hexagon game now is fully playable and has been tested enough to see that there </w:t>
+      </w:r>
+      <w:proofErr w:type="gramStart"/>
+      <w:r>
+        <w:t>is</w:t>
+      </w:r>
+      <w:proofErr w:type="gramEnd"/>
+      <w:r>
+        <w:t xml:space="preserve"> no know/obvious major bugs. Further testing will be done to make sure this variant will hold up during the final game. </w:t>
+      </w:r>
+    </w:p>
+    <w:p>
+      <w:r>
+        <w:t xml:space="preserve">The colour variant hasn’t yet been implemented because of time constraints with the project and I wanted to make sure the game was robust before adding another game variant. </w:t>
+      </w:r>
+      <w:r>
+        <w:t xml:space="preserve">But due to the way the code has been factored it is </w:t>
+      </w:r>
+      <w:proofErr w:type="spellStart"/>
+      <w:r>
+        <w:t>wuite</w:t>
+      </w:r>
+      <w:proofErr w:type="spellEnd"/>
+      <w:r>
+        <w:t xml:space="preserve"> easy to add a window class to support a new variant of the game. This design choice was made to ensure future updates would be easy and effective to add.</w:t>
+      </w:r>
+    </w:p>
+    <w:p>
+      <w:pPr>
+        <w:pStyle w:val="Heading4"/>
+      </w:pPr>
+      <w:r>
+        <w:t xml:space="preserve"> 1.5 </w:t>
+      </w:r>
+      <w:r>
+        <w:t>“</w:t>
+      </w:r>
+      <w:r>
+        <w:t>Timer and Scoring</w:t>
+      </w:r>
+      <w:r>
+        <w:t xml:space="preserve">” </w:t>
+      </w:r>
+    </w:p>
+    <w:p>
+      <w:r>
+        <w:t xml:space="preserve">This requirement was not applied during the prototyping phase in milestone 1 due to it not being needed since the main game mechanics were priority. Now they are in place there has been quite a few updates to how the game scores and how it shows the timer. </w:t>
+      </w:r>
+    </w:p>
+    <w:p>
+      <w:r>
+        <w:t>Currently the game uses a basic formula to give a starting “score” in seconds that counts down to 0. This initial “score” is given by:</w:t>
+      </w:r>
+    </w:p>
+    <w:p>
+      <w:pPr>
+        <w:rPr>
+          <w:rFonts w:eastAsiaTheme="minorEastAsia"/>
+        </w:rPr>
+      </w:pPr>
+      <w:r>
+        <w:t xml:space="preserve"> </w:t>
+      </w:r>
+      <m:oMath>
+        <m:r>
+          <w:rPr>
+            <w:rFonts w:ascii="Cambria Math" w:hAnsi="Cambria Math"/>
+          </w:rPr>
+          <m:t>round</m:t>
+        </m:r>
+        <m:d>
+          <m:dPr>
+            <m:ctrlPr>
+              <w:rPr>
+                <w:rFonts w:ascii="Cambria Math" w:hAnsi="Cambria Math"/>
+                <w:i/>
+              </w:rPr>
+            </m:ctrlPr>
+          </m:dPr>
+          <m:e>
+            <m:f>
+              <m:fPr>
+                <m:ctrlPr>
+                  <w:rPr>
+                    <w:rFonts w:ascii="Cambria Math" w:hAnsi="Cambria Math"/>
+                    <w:i/>
+                  </w:rPr>
+                </m:ctrlPr>
+              </m:fPr>
+              <m:num>
+                <m:r>
+                  <w:rPr>
+                    <w:rFonts w:ascii="Cambria Math" w:hAnsi="Cambria Math"/>
+                  </w:rPr>
+                  <m:t>siz</m:t>
+                </m:r>
+                <m:sSub>
+                  <m:sSubPr>
+                    <m:ctrlPr>
+                      <w:rPr>
+                        <w:rFonts w:ascii="Cambria Math" w:hAnsi="Cambria Math"/>
+                        <w:i/>
+                      </w:rPr>
+                    </m:ctrlPr>
+                  </m:sSubPr>
+                  <m:e>
+                    <m:r>
+                      <w:rPr>
+                        <w:rFonts w:ascii="Cambria Math" w:hAnsi="Cambria Math"/>
+                      </w:rPr>
+                      <m:t>e</m:t>
+                    </m:r>
+                  </m:e>
+                  <m:sub>
+                    <m:r>
+                      <w:rPr>
+                        <w:rFonts w:ascii="Cambria Math" w:hAnsi="Cambria Math"/>
+                      </w:rPr>
+                      <m:t>x</m:t>
+                    </m:r>
+                  </m:sub>
+                </m:sSub>
+                <m:r>
+                  <w:rPr>
+                    <w:rFonts w:ascii="Cambria Math" w:hAnsi="Cambria Math"/>
+                  </w:rPr>
+                  <m:t>×siz</m:t>
+                </m:r>
+                <m:sSub>
+                  <m:sSubPr>
+                    <m:ctrlPr>
+                      <w:rPr>
+                        <w:rFonts w:ascii="Cambria Math" w:hAnsi="Cambria Math"/>
+                        <w:i/>
+                      </w:rPr>
+                    </m:ctrlPr>
+                  </m:sSubPr>
+                  <m:e>
+                    <m:r>
+                      <w:rPr>
+                        <w:rFonts w:ascii="Cambria Math" w:hAnsi="Cambria Math"/>
+                      </w:rPr>
+                      <m:t>e</m:t>
+                    </m:r>
+                  </m:e>
+                  <m:sub>
+                    <m:r>
+                      <w:rPr>
+                        <w:rFonts w:ascii="Cambria Math" w:hAnsi="Cambria Math"/>
+                      </w:rPr>
+                      <m:t>y</m:t>
+                    </m:r>
+                  </m:sub>
+                </m:sSub>
+              </m:num>
+              <m:den>
+                <m:r>
+                  <w:rPr>
+                    <w:rFonts w:ascii="Cambria Math" w:hAnsi="Cambria Math"/>
+                  </w:rPr>
+                  <m:t>100</m:t>
+                </m:r>
+              </m:den>
+            </m:f>
+          </m:e>
+        </m:d>
+        <m:r>
+          <w:rPr>
+            <w:rFonts w:ascii="Cambria Math" w:hAnsi="Cambria Math"/>
+          </w:rPr>
+          <m:t>*siz</m:t>
+        </m:r>
+        <m:sSub>
+          <m:sSubPr>
+            <m:ctrlPr>
+              <w:rPr>
+                <w:rFonts w:ascii="Cambria Math" w:hAnsi="Cambria Math"/>
+                <w:i/>
+              </w:rPr>
+            </m:ctrlPr>
+          </m:sSubPr>
+          <m:e>
+            <m:r>
+              <w:rPr>
+                <w:rFonts w:ascii="Cambria Math" w:hAnsi="Cambria Math"/>
+              </w:rPr>
+              <m:t>e</m:t>
+            </m:r>
+          </m:e>
+          <m:sub>
+            <m:r>
+              <w:rPr>
+                <w:rFonts w:ascii="Cambria Math" w:hAnsi="Cambria Math"/>
+              </w:rPr>
+              <m:t>bombs</m:t>
+            </m:r>
+          </m:sub>
+        </m:sSub>
+      </m:oMath>
+      <w:r>
+        <w:rPr>
+          <w:rFonts w:eastAsiaTheme="minorEastAsia"/>
+        </w:rPr>
+        <w:t xml:space="preserve"> </w:t>
+      </w:r>
+    </w:p>
+    <w:p>
+      <w:pPr>
+        <w:rPr>
+          <w:rFonts w:eastAsiaTheme="minorEastAsia"/>
+        </w:rPr>
+      </w:pPr>
+      <w:r>
+        <w:rPr>
+          <w:rFonts w:eastAsiaTheme="minorEastAsia"/>
+        </w:rPr>
+        <w:t xml:space="preserve">This was chosen because it scales well how difficult the game is and how large the board is. Further tweaks may be made to this to allow for smoother scoring scale. Currently the scores are stored in an SQLite database, which allows for viewing of the </w:t>
+      </w:r>
+      <w:r>
+        <w:rPr>
+          <w:rFonts w:eastAsiaTheme="minorEastAsia"/>
+        </w:rPr>
+        <w:t>high scores</w:t>
+      </w:r>
+      <w:r>
+        <w:rPr>
+          <w:rFonts w:eastAsiaTheme="minorEastAsia"/>
+        </w:rPr>
+        <w:t>.</w:t>
+      </w:r>
+    </w:p>
+    <w:p>
+      <w:pPr>
+        <w:rPr>
+          <w:rFonts w:eastAsiaTheme="minorEastAsia"/>
+        </w:rPr>
+      </w:pPr>
+      <w:r>
+        <w:rPr>
+          <w:rFonts w:eastAsiaTheme="minorEastAsia"/>
+        </w:rPr>
+        <w:br w:type="page"/>
+      </w:r>
+    </w:p>
+    <w:p>
+      <w:pPr>
+        <w:pStyle w:val="Heading3"/>
+      </w:pPr>
+      <w:r>
+        <w:lastRenderedPageBreak/>
+        <w:t>Non-Functional</w:t>
+      </w:r>
+    </w:p>
+    <w:p>
+      <w:pPr>
+        <w:pStyle w:val="Heading4"/>
+      </w:pPr>
+      <w:r>
+        <w:t>2.1 “Speed”</w:t>
+      </w:r>
+    </w:p>
+    <w:p>
+      <w:r>
+        <w:t xml:space="preserve">This hasn’t been the </w:t>
+      </w:r>
+      <w:proofErr w:type="gramStart"/>
+      <w:r>
+        <w:t>main focus</w:t>
+      </w:r>
+      <w:proofErr w:type="gramEnd"/>
+      <w:r>
+        <w:t xml:space="preserve"> of the game but definitely been monitored throughout the development it will be revised during every major requirement addition. This is something hard to test until a rough Alpha game is completed/</w:t>
+      </w:r>
+    </w:p>
+    <w:p>
+      <w:pPr>
+        <w:pStyle w:val="Heading4"/>
+      </w:pPr>
+      <w:r>
+        <w:t>2.2 “</w:t>
+      </w:r>
+      <w:r>
+        <w:t>Customisability</w:t>
+      </w:r>
+      <w:r>
+        <w:t xml:space="preserve">” </w:t>
+      </w:r>
+    </w:p>
+    <w:p>
+      <w:r>
+        <w:t xml:space="preserve">Because design is completed, and the </w:t>
+      </w:r>
+      <w:proofErr w:type="gramStart"/>
+      <w:r>
+        <w:t>main focus</w:t>
+      </w:r>
+      <w:proofErr w:type="gramEnd"/>
+      <w:r>
+        <w:t xml:space="preserve"> is functionality this requirement cannot be implement until the end phase of development. This stage will be implemented towards the end once the core game is done.</w:t>
+      </w:r>
+    </w:p>
+    <w:p>
+      <w:pPr>
+        <w:pStyle w:val="Heading4"/>
+      </w:pPr>
+      <w:r>
+        <w:t>2.3 “High Scores”</w:t>
+      </w:r>
+    </w:p>
+    <w:p>
+      <w:r>
+        <w:t xml:space="preserve"> Linking back to the timer and scoring this won’t be implemented until the timer and scoring is done but this will allow for persistent scores to be kept using SQLite</w:t>
+      </w:r>
+    </w:p>
+    <w:p>
+      <w:pPr>
+        <w:pStyle w:val="Heading4"/>
+      </w:pPr>
+      <w:r>
+        <w:t>2.4 “</w:t>
+      </w:r>
+      <w:r>
+        <w:t>Visually pleasing</w:t>
+      </w:r>
+      <w:r>
+        <w:t xml:space="preserve">” </w:t>
+      </w:r>
+    </w:p>
+    <w:p>
+      <w:r>
+        <w:t>one of the last things to be done along with the speed</w:t>
+      </w:r>
+    </w:p>
+    <w:p>
+      <w:pPr>
+        <w:pStyle w:val="Heading4"/>
+      </w:pPr>
+      <w:r>
+        <w:t>2.5 “</w:t>
+      </w:r>
+      <w:r>
+        <w:t>Colour coding</w:t>
+      </w:r>
+      <w:r>
+        <w:t xml:space="preserve">” </w:t>
       </w:r>
       <w:bookmarkStart w:id="0" w:name="_GoBack"/>
       <w:bookmarkEnd w:id="0"/>
-      <w:r>
-        <w:t xml:space="preserve"> </w:t>
-      </w:r>
+    </w:p>
+    <w:p>
       <w:proofErr w:type="gramStart"/>
       <w:r>
-        <w:t>modes.*</w:t>
+        <w:t>similar to</w:t>
       </w:r>
       <w:proofErr w:type="gramEnd"/>
       <w:r>
-        <w:t>*</w:t>
-      </w:r>
-    </w:p>
-    <w:p>
-      <w:pPr>
-        <w:pStyle w:val="ListParagraph"/>
-        <w:numPr>
-          <w:ilvl w:val="1"/>
-          <w:numId w:val="1"/>
-        </w:numPr>
-      </w:pPr>
-      <w:r>
-        <w:t>“</w:t>
-      </w:r>
-      <w:r>
-        <w:t>Timer and Scoring</w:t>
-      </w:r>
-      <w:r>
-        <w:t xml:space="preserve">” **start implementing this when the menu is </w:t>
-      </w:r>
-      <w:proofErr w:type="gramStart"/>
-      <w:r>
-        <w:t>done</w:t>
-      </w:r>
-      <w:proofErr w:type="gramEnd"/>
-      <w:r>
-        <w:t xml:space="preserve"> and this may lead to persistent score keeping**</w:t>
-      </w:r>
-    </w:p>
-    <w:p>
-      <w:r>
-        <w:t>Non-Functional</w:t>
-      </w:r>
-    </w:p>
-    <w:p>
-      <w:r>
-        <w:t xml:space="preserve">2.1 “Speed” This hasn’t been the </w:t>
-      </w:r>
-      <w:proofErr w:type="gramStart"/>
-      <w:r>
-        <w:t>main focus</w:t>
-      </w:r>
-      <w:proofErr w:type="gramEnd"/>
-      <w:r>
-        <w:t xml:space="preserve"> of the game but definitely been monitored throughout the development it will be revised during every major requirement addition. This is something hard to test until a rough Alpha game is completed/</w:t>
-      </w:r>
-    </w:p>
-    <w:p>
-      <w:r>
-        <w:t>2.2 “</w:t>
-      </w:r>
-      <w:r>
-        <w:t>Customisability</w:t>
-      </w:r>
-      <w:r>
-        <w:t xml:space="preserve">” Because design is completed, and the </w:t>
-      </w:r>
-      <w:proofErr w:type="gramStart"/>
-      <w:r>
-        <w:t>main focus</w:t>
-      </w:r>
-      <w:proofErr w:type="gramEnd"/>
-      <w:r>
-        <w:t xml:space="preserve"> is functionality this requirement cannot be implement until the end phase of development. This stage will be implemented towards the end once the core game is done.</w:t>
-      </w:r>
-    </w:p>
-    <w:p>
-      <w:r>
-        <w:t>2.3 “High Scores” Linking back to the timer and scoring this won’t be implemented until the timer and scoring is done but this will allow for persistent scores to be kept using SQLite</w:t>
-      </w:r>
-    </w:p>
-    <w:p>
-      <w:r>
-        <w:t>2.4 “</w:t>
-      </w:r>
-      <w:r>
-        <w:t>Visually pleasing</w:t>
-      </w:r>
-      <w:r>
-        <w:t>” one of the last things to be done along with the speed</w:t>
-      </w:r>
-    </w:p>
-    <w:p>
-      <w:r>
-        <w:t>2.5 “</w:t>
-      </w:r>
-      <w:r>
-        <w:t>Colour coding</w:t>
-      </w:r>
-      <w:r>
-        <w:t xml:space="preserve">” </w:t>
-      </w:r>
-      <w:proofErr w:type="gramStart"/>
-      <w:r>
-        <w:t>similar to</w:t>
-      </w:r>
-      <w:proofErr w:type="gramEnd"/>
-      <w:r>
         <w:t xml:space="preserve"> the previous requirement</w:t>
       </w:r>
     </w:p>
     <w:p>
+      <w:pPr>
+        <w:pStyle w:val="Heading2"/>
+      </w:pPr>
       <w:r>
         <w:t>Product Use Cases</w:t>
       </w:r>
@@ -262,25 +805,41 @@
           <w:tcPr>
             <w:tcW w:w="2254" w:type="dxa"/>
           </w:tcPr>
-          <w:p/>
-        </w:tc>
-        <w:tc>
-          <w:tcPr>
-            <w:tcW w:w="2254" w:type="dxa"/>
-          </w:tcPr>
-          <w:p/>
-        </w:tc>
-        <w:tc>
-          <w:tcPr>
-            <w:tcW w:w="2254" w:type="dxa"/>
-          </w:tcPr>
-          <w:p/>
-        </w:tc>
-        <w:tc>
-          <w:tcPr>
-            <w:tcW w:w="2254" w:type="dxa"/>
-          </w:tcPr>
-          <w:p/>
+          <w:p>
+            <w:r>
+              <w:t>Use Case Detail</w:t>
+            </w:r>
+          </w:p>
+        </w:tc>
+        <w:tc>
+          <w:tcPr>
+            <w:tcW w:w="2254" w:type="dxa"/>
+          </w:tcPr>
+          <w:p>
+            <w:r>
+              <w:t>Requirement Relation</w:t>
+            </w:r>
+          </w:p>
+        </w:tc>
+        <w:tc>
+          <w:tcPr>
+            <w:tcW w:w="2254" w:type="dxa"/>
+          </w:tcPr>
+          <w:p>
+            <w:r>
+              <w:t>Status</w:t>
+            </w:r>
+          </w:p>
+        </w:tc>
+        <w:tc>
+          <w:tcPr>
+            <w:tcW w:w="2254" w:type="dxa"/>
+          </w:tcPr>
+          <w:p>
+            <w:r>
+              <w:t>Description</w:t>
+            </w:r>
+          </w:p>
         </w:tc>
       </w:tr>
       <w:tr>
@@ -521,7 +1080,6 @@
     <w:p/>
     <w:p>
       <w:r>
-        <w:lastRenderedPageBreak/>
         <w:t>Summary</w:t>
       </w:r>
       <w:r>
@@ -531,7 +1089,16 @@
         <w:t>of software architecture</w:t>
       </w:r>
     </w:p>
-    <w:p/>
+    <w:p>
+      <w:r>
+        <w:t>Languages</w:t>
+      </w:r>
+    </w:p>
+    <w:p>
+      <w:r>
+        <w:t>architecture</w:t>
+      </w:r>
+    </w:p>
     <w:p>
       <w:r>
         <w:t>Summary of design</w:t>
@@ -589,6 +1156,7 @@
     </w:p>
     <w:p>
       <w:r>
+        <w:lastRenderedPageBreak/>
         <w:t xml:space="preserve">Use a testing </w:t>
       </w:r>
       <w:proofErr w:type="spellStart"/>
@@ -647,6 +1215,80 @@
     </w:p>
     <w:p/>
     <w:p/>
+    <w:p>
+      <w:r>
+        <w:t>UML shit</w:t>
+      </w:r>
+    </w:p>
+    <w:p>
+      <w:proofErr w:type="spellStart"/>
+      <w:r>
+        <w:t>dyanmic</w:t>
+      </w:r>
+      <w:proofErr w:type="spellEnd"/>
+      <w:r>
+        <w:br/>
+      </w:r>
+      <w:r>
+        <w:t>sequence diagram</w:t>
+      </w:r>
+    </w:p>
+    <w:p/>
+    <w:p>
+      <w:r>
+        <w:t>At least one collaboration diagram, perhaps show</w:t>
+      </w:r>
+      <w:r>
+        <w:t>ing the sequence of events with</w:t>
+      </w:r>
+    </w:p>
+    <w:p>
+      <w:r>
+        <w:t>numbering labels.</w:t>
+      </w:r>
+      <w:r>
+        <w:cr/>
+      </w:r>
+    </w:p>
+    <w:p>
+      <w:r>
+        <w:t>State based</w:t>
+      </w:r>
+    </w:p>
+    <w:p>
+      <w:r>
+        <w:t>one state machine</w:t>
+      </w:r>
+    </w:p>
+    <w:p/>
+    <w:p>
+      <w:r>
+        <w:t>one activity diagram</w:t>
+      </w:r>
+    </w:p>
+    <w:p/>
+    <w:p>
+      <w:r>
+        <w:t>Class diagrams revisited</w:t>
+      </w:r>
+    </w:p>
+    <w:p/>
+    <w:p>
+      <w:r>
+        <w:t>Software Patterns:</w:t>
+      </w:r>
+      <w:r>
+        <w:br/>
+      </w:r>
+      <w:r>
+        <w:t>Describe at least one implementation of a software pattern illustrated by some existing code in the current version of the project or prototype.</w:t>
+      </w:r>
+    </w:p>
+    <w:p>
+      <w:r>
+        <w:t xml:space="preserve">OO </w:t>
+      </w:r>
+    </w:p>
     <w:sectPr>
       <w:pgSz w:w="11906" w:h="16838"/>
       <w:pgMar w:top="1440" w:right="1440" w:bottom="1440" w:left="1440" w:header="708" w:footer="708" w:gutter="0"/>
@@ -772,8 +1414,302 @@
       </w:rPr>
     </w:lvl>
   </w:abstractNum>
+  <w:abstractNum w:abstractNumId="1" w15:restartNumberingAfterBreak="0">
+    <w:nsid w:val="53C32B14"/>
+    <w:multiLevelType w:val="hybridMultilevel"/>
+    <w:tmpl w:val="D04A2052"/>
+    <w:lvl w:ilvl="0" w:tplc="0C09000F">
+      <w:start w:val="1"/>
+      <w:numFmt w:val="decimal"/>
+      <w:lvlText w:val="%1."/>
+      <w:lvlJc w:val="left"/>
+      <w:pPr>
+        <w:ind w:left="720" w:hanging="360"/>
+      </w:pPr>
+    </w:lvl>
+    <w:lvl w:ilvl="1" w:tplc="0C090019" w:tentative="1">
+      <w:start w:val="1"/>
+      <w:numFmt w:val="lowerLetter"/>
+      <w:lvlText w:val="%2."/>
+      <w:lvlJc w:val="left"/>
+      <w:pPr>
+        <w:ind w:left="1440" w:hanging="360"/>
+      </w:pPr>
+    </w:lvl>
+    <w:lvl w:ilvl="2" w:tplc="0C09001B" w:tentative="1">
+      <w:start w:val="1"/>
+      <w:numFmt w:val="lowerRoman"/>
+      <w:lvlText w:val="%3."/>
+      <w:lvlJc w:val="right"/>
+      <w:pPr>
+        <w:ind w:left="2160" w:hanging="180"/>
+      </w:pPr>
+    </w:lvl>
+    <w:lvl w:ilvl="3" w:tplc="0C09000F" w:tentative="1">
+      <w:start w:val="1"/>
+      <w:numFmt w:val="decimal"/>
+      <w:lvlText w:val="%4."/>
+      <w:lvlJc w:val="left"/>
+      <w:pPr>
+        <w:ind w:left="2880" w:hanging="360"/>
+      </w:pPr>
+    </w:lvl>
+    <w:lvl w:ilvl="4" w:tplc="0C090019" w:tentative="1">
+      <w:start w:val="1"/>
+      <w:numFmt w:val="lowerLetter"/>
+      <w:lvlText w:val="%5."/>
+      <w:lvlJc w:val="left"/>
+      <w:pPr>
+        <w:ind w:left="3600" w:hanging="360"/>
+      </w:pPr>
+    </w:lvl>
+    <w:lvl w:ilvl="5" w:tplc="0C09001B" w:tentative="1">
+      <w:start w:val="1"/>
+      <w:numFmt w:val="lowerRoman"/>
+      <w:lvlText w:val="%6."/>
+      <w:lvlJc w:val="right"/>
+      <w:pPr>
+        <w:ind w:left="4320" w:hanging="180"/>
+      </w:pPr>
+    </w:lvl>
+    <w:lvl w:ilvl="6" w:tplc="0C09000F" w:tentative="1">
+      <w:start w:val="1"/>
+      <w:numFmt w:val="decimal"/>
+      <w:lvlText w:val="%7."/>
+      <w:lvlJc w:val="left"/>
+      <w:pPr>
+        <w:ind w:left="5040" w:hanging="360"/>
+      </w:pPr>
+    </w:lvl>
+    <w:lvl w:ilvl="7" w:tplc="0C090019" w:tentative="1">
+      <w:start w:val="1"/>
+      <w:numFmt w:val="lowerLetter"/>
+      <w:lvlText w:val="%8."/>
+      <w:lvlJc w:val="left"/>
+      <w:pPr>
+        <w:ind w:left="5760" w:hanging="360"/>
+      </w:pPr>
+    </w:lvl>
+    <w:lvl w:ilvl="8" w:tplc="0C09001B" w:tentative="1">
+      <w:start w:val="1"/>
+      <w:numFmt w:val="lowerRoman"/>
+      <w:lvlText w:val="%9."/>
+      <w:lvlJc w:val="right"/>
+      <w:pPr>
+        <w:ind w:left="6480" w:hanging="180"/>
+      </w:pPr>
+    </w:lvl>
+  </w:abstractNum>
+  <w:abstractNum w:abstractNumId="2" w15:restartNumberingAfterBreak="0">
+    <w:nsid w:val="58AF6F35"/>
+    <w:multiLevelType w:val="hybridMultilevel"/>
+    <w:tmpl w:val="2E92FBC0"/>
+    <w:lvl w:ilvl="0" w:tplc="0C09000F">
+      <w:start w:val="1"/>
+      <w:numFmt w:val="decimal"/>
+      <w:lvlText w:val="%1."/>
+      <w:lvlJc w:val="left"/>
+      <w:pPr>
+        <w:ind w:left="720" w:hanging="360"/>
+      </w:pPr>
+    </w:lvl>
+    <w:lvl w:ilvl="1" w:tplc="0C090019" w:tentative="1">
+      <w:start w:val="1"/>
+      <w:numFmt w:val="lowerLetter"/>
+      <w:lvlText w:val="%2."/>
+      <w:lvlJc w:val="left"/>
+      <w:pPr>
+        <w:ind w:left="1440" w:hanging="360"/>
+      </w:pPr>
+    </w:lvl>
+    <w:lvl w:ilvl="2" w:tplc="0C09001B" w:tentative="1">
+      <w:start w:val="1"/>
+      <w:numFmt w:val="lowerRoman"/>
+      <w:lvlText w:val="%3."/>
+      <w:lvlJc w:val="right"/>
+      <w:pPr>
+        <w:ind w:left="2160" w:hanging="180"/>
+      </w:pPr>
+    </w:lvl>
+    <w:lvl w:ilvl="3" w:tplc="0C09000F" w:tentative="1">
+      <w:start w:val="1"/>
+      <w:numFmt w:val="decimal"/>
+      <w:lvlText w:val="%4."/>
+      <w:lvlJc w:val="left"/>
+      <w:pPr>
+        <w:ind w:left="2880" w:hanging="360"/>
+      </w:pPr>
+    </w:lvl>
+    <w:lvl w:ilvl="4" w:tplc="0C090019" w:tentative="1">
+      <w:start w:val="1"/>
+      <w:numFmt w:val="lowerLetter"/>
+      <w:lvlText w:val="%5."/>
+      <w:lvlJc w:val="left"/>
+      <w:pPr>
+        <w:ind w:left="3600" w:hanging="360"/>
+      </w:pPr>
+    </w:lvl>
+    <w:lvl w:ilvl="5" w:tplc="0C09001B" w:tentative="1">
+      <w:start w:val="1"/>
+      <w:numFmt w:val="lowerRoman"/>
+      <w:lvlText w:val="%6."/>
+      <w:lvlJc w:val="right"/>
+      <w:pPr>
+        <w:ind w:left="4320" w:hanging="180"/>
+      </w:pPr>
+    </w:lvl>
+    <w:lvl w:ilvl="6" w:tplc="0C09000F" w:tentative="1">
+      <w:start w:val="1"/>
+      <w:numFmt w:val="decimal"/>
+      <w:lvlText w:val="%7."/>
+      <w:lvlJc w:val="left"/>
+      <w:pPr>
+        <w:ind w:left="5040" w:hanging="360"/>
+      </w:pPr>
+    </w:lvl>
+    <w:lvl w:ilvl="7" w:tplc="0C090019" w:tentative="1">
+      <w:start w:val="1"/>
+      <w:numFmt w:val="lowerLetter"/>
+      <w:lvlText w:val="%8."/>
+      <w:lvlJc w:val="left"/>
+      <w:pPr>
+        <w:ind w:left="5760" w:hanging="360"/>
+      </w:pPr>
+    </w:lvl>
+    <w:lvl w:ilvl="8" w:tplc="0C09001B" w:tentative="1">
+      <w:start w:val="1"/>
+      <w:numFmt w:val="lowerRoman"/>
+      <w:lvlText w:val="%9."/>
+      <w:lvlJc w:val="right"/>
+      <w:pPr>
+        <w:ind w:left="6480" w:hanging="180"/>
+      </w:pPr>
+    </w:lvl>
+  </w:abstractNum>
+  <w:abstractNum w:abstractNumId="3" w15:restartNumberingAfterBreak="0">
+    <w:nsid w:val="6F5141A8"/>
+    <w:multiLevelType w:val="hybridMultilevel"/>
+    <w:tmpl w:val="1434503E"/>
+    <w:lvl w:ilvl="0" w:tplc="0C090001">
+      <w:start w:val="1"/>
+      <w:numFmt w:val="bullet"/>
+      <w:lvlText w:val=""/>
+      <w:lvlJc w:val="left"/>
+      <w:pPr>
+        <w:ind w:left="720" w:hanging="360"/>
+      </w:pPr>
+      <w:rPr>
+        <w:rFonts w:ascii="Symbol" w:hAnsi="Symbol" w:hint="default"/>
+      </w:rPr>
+    </w:lvl>
+    <w:lvl w:ilvl="1" w:tplc="0C090003" w:tentative="1">
+      <w:start w:val="1"/>
+      <w:numFmt w:val="bullet"/>
+      <w:lvlText w:val="o"/>
+      <w:lvlJc w:val="left"/>
+      <w:pPr>
+        <w:ind w:left="1440" w:hanging="360"/>
+      </w:pPr>
+      <w:rPr>
+        <w:rFonts w:ascii="Courier New" w:hAnsi="Courier New" w:cs="Courier New" w:hint="default"/>
+      </w:rPr>
+    </w:lvl>
+    <w:lvl w:ilvl="2" w:tplc="0C090005" w:tentative="1">
+      <w:start w:val="1"/>
+      <w:numFmt w:val="bullet"/>
+      <w:lvlText w:val=""/>
+      <w:lvlJc w:val="left"/>
+      <w:pPr>
+        <w:ind w:left="2160" w:hanging="360"/>
+      </w:pPr>
+      <w:rPr>
+        <w:rFonts w:ascii="Wingdings" w:hAnsi="Wingdings" w:hint="default"/>
+      </w:rPr>
+    </w:lvl>
+    <w:lvl w:ilvl="3" w:tplc="0C090001" w:tentative="1">
+      <w:start w:val="1"/>
+      <w:numFmt w:val="bullet"/>
+      <w:lvlText w:val=""/>
+      <w:lvlJc w:val="left"/>
+      <w:pPr>
+        <w:ind w:left="2880" w:hanging="360"/>
+      </w:pPr>
+      <w:rPr>
+        <w:rFonts w:ascii="Symbol" w:hAnsi="Symbol" w:hint="default"/>
+      </w:rPr>
+    </w:lvl>
+    <w:lvl w:ilvl="4" w:tplc="0C090003" w:tentative="1">
+      <w:start w:val="1"/>
+      <w:numFmt w:val="bullet"/>
+      <w:lvlText w:val="o"/>
+      <w:lvlJc w:val="left"/>
+      <w:pPr>
+        <w:ind w:left="3600" w:hanging="360"/>
+      </w:pPr>
+      <w:rPr>
+        <w:rFonts w:ascii="Courier New" w:hAnsi="Courier New" w:cs="Courier New" w:hint="default"/>
+      </w:rPr>
+    </w:lvl>
+    <w:lvl w:ilvl="5" w:tplc="0C090005" w:tentative="1">
+      <w:start w:val="1"/>
+      <w:numFmt w:val="bullet"/>
+      <w:lvlText w:val=""/>
+      <w:lvlJc w:val="left"/>
+      <w:pPr>
+        <w:ind w:left="4320" w:hanging="360"/>
+      </w:pPr>
+      <w:rPr>
+        <w:rFonts w:ascii="Wingdings" w:hAnsi="Wingdings" w:hint="default"/>
+      </w:rPr>
+    </w:lvl>
+    <w:lvl w:ilvl="6" w:tplc="0C090001" w:tentative="1">
+      <w:start w:val="1"/>
+      <w:numFmt w:val="bullet"/>
+      <w:lvlText w:val=""/>
+      <w:lvlJc w:val="left"/>
+      <w:pPr>
+        <w:ind w:left="5040" w:hanging="360"/>
+      </w:pPr>
+      <w:rPr>
+        <w:rFonts w:ascii="Symbol" w:hAnsi="Symbol" w:hint="default"/>
+      </w:rPr>
+    </w:lvl>
+    <w:lvl w:ilvl="7" w:tplc="0C090003" w:tentative="1">
+      <w:start w:val="1"/>
+      <w:numFmt w:val="bullet"/>
+      <w:lvlText w:val="o"/>
+      <w:lvlJc w:val="left"/>
+      <w:pPr>
+        <w:ind w:left="5760" w:hanging="360"/>
+      </w:pPr>
+      <w:rPr>
+        <w:rFonts w:ascii="Courier New" w:hAnsi="Courier New" w:cs="Courier New" w:hint="default"/>
+      </w:rPr>
+    </w:lvl>
+    <w:lvl w:ilvl="8" w:tplc="0C090005" w:tentative="1">
+      <w:start w:val="1"/>
+      <w:numFmt w:val="bullet"/>
+      <w:lvlText w:val=""/>
+      <w:lvlJc w:val="left"/>
+      <w:pPr>
+        <w:ind w:left="6480" w:hanging="360"/>
+      </w:pPr>
+      <w:rPr>
+        <w:rFonts w:ascii="Wingdings" w:hAnsi="Wingdings" w:hint="default"/>
+      </w:rPr>
+    </w:lvl>
+  </w:abstractNum>
   <w:num w:numId="1">
     <w:abstractNumId w:val="0"/>
+  </w:num>
+  <w:num w:numId="2">
+    <w:abstractNumId w:val="2"/>
+  </w:num>
+  <w:num w:numId="3">
+    <w:abstractNumId w:val="1"/>
+  </w:num>
+  <w:num w:numId="4">
+    <w:abstractNumId w:val="3"/>
   </w:num>
 </w:numbering>
 </file>
@@ -1176,6 +2112,93 @@
     <w:name w:val="Normal"/>
     <w:qFormat/>
   </w:style>
+  <w:style w:type="paragraph" w:styleId="Heading1">
+    <w:name w:val="heading 1"/>
+    <w:basedOn w:val="Normal"/>
+    <w:next w:val="Normal"/>
+    <w:link w:val="Heading1Char"/>
+    <w:uiPriority w:val="9"/>
+    <w:qFormat/>
+    <w:rsid w:val="009C4601"/>
+    <w:pPr>
+      <w:keepNext/>
+      <w:keepLines/>
+      <w:spacing w:before="240" w:after="0"/>
+      <w:outlineLvl w:val="0"/>
+    </w:pPr>
+    <w:rPr>
+      <w:rFonts w:asciiTheme="majorHAnsi" w:eastAsiaTheme="majorEastAsia" w:hAnsiTheme="majorHAnsi" w:cstheme="majorBidi"/>
+      <w:color w:val="2F5496" w:themeColor="accent1" w:themeShade="BF"/>
+      <w:sz w:val="32"/>
+      <w:szCs w:val="32"/>
+    </w:rPr>
+  </w:style>
+  <w:style w:type="paragraph" w:styleId="Heading2">
+    <w:name w:val="heading 2"/>
+    <w:basedOn w:val="Normal"/>
+    <w:next w:val="Normal"/>
+    <w:link w:val="Heading2Char"/>
+    <w:uiPriority w:val="9"/>
+    <w:unhideWhenUsed/>
+    <w:qFormat/>
+    <w:rsid w:val="008509F9"/>
+    <w:pPr>
+      <w:keepNext/>
+      <w:keepLines/>
+      <w:spacing w:before="40" w:after="0"/>
+      <w:outlineLvl w:val="1"/>
+    </w:pPr>
+    <w:rPr>
+      <w:rFonts w:asciiTheme="majorHAnsi" w:eastAsiaTheme="majorEastAsia" w:hAnsiTheme="majorHAnsi" w:cstheme="majorBidi"/>
+      <w:color w:val="2F5496" w:themeColor="accent1" w:themeShade="BF"/>
+      <w:sz w:val="26"/>
+      <w:szCs w:val="26"/>
+    </w:rPr>
+  </w:style>
+  <w:style w:type="paragraph" w:styleId="Heading3">
+    <w:name w:val="heading 3"/>
+    <w:basedOn w:val="Normal"/>
+    <w:next w:val="Normal"/>
+    <w:link w:val="Heading3Char"/>
+    <w:uiPriority w:val="9"/>
+    <w:unhideWhenUsed/>
+    <w:qFormat/>
+    <w:rsid w:val="008509F9"/>
+    <w:pPr>
+      <w:keepNext/>
+      <w:keepLines/>
+      <w:spacing w:before="40" w:after="0"/>
+      <w:outlineLvl w:val="2"/>
+    </w:pPr>
+    <w:rPr>
+      <w:rFonts w:asciiTheme="majorHAnsi" w:eastAsiaTheme="majorEastAsia" w:hAnsiTheme="majorHAnsi" w:cstheme="majorBidi"/>
+      <w:color w:val="1F3763" w:themeColor="accent1" w:themeShade="7F"/>
+      <w:sz w:val="24"/>
+      <w:szCs w:val="24"/>
+    </w:rPr>
+  </w:style>
+  <w:style w:type="paragraph" w:styleId="Heading4">
+    <w:name w:val="heading 4"/>
+    <w:basedOn w:val="Normal"/>
+    <w:next w:val="Normal"/>
+    <w:link w:val="Heading4Char"/>
+    <w:uiPriority w:val="9"/>
+    <w:unhideWhenUsed/>
+    <w:qFormat/>
+    <w:rsid w:val="008509F9"/>
+    <w:pPr>
+      <w:keepNext/>
+      <w:keepLines/>
+      <w:spacing w:before="40" w:after="0"/>
+      <w:outlineLvl w:val="3"/>
+    </w:pPr>
+    <w:rPr>
+      <w:rFonts w:asciiTheme="majorHAnsi" w:eastAsiaTheme="majorEastAsia" w:hAnsiTheme="majorHAnsi" w:cstheme="majorBidi"/>
+      <w:i/>
+      <w:iCs/>
+      <w:color w:val="2F5496" w:themeColor="accent1" w:themeShade="BF"/>
+    </w:rPr>
+  </w:style>
   <w:style w:type="character" w:default="1" w:styleId="DefaultParagraphFont">
     <w:name w:val="Default Paragraph Font"/>
     <w:uiPriority w:val="1"/>
@@ -1232,6 +2255,68 @@
         <w:insideV w:val="single" w:sz="4" w:space="0" w:color="auto"/>
       </w:tblBorders>
     </w:tblPr>
+  </w:style>
+  <w:style w:type="character" w:customStyle="1" w:styleId="Heading1Char">
+    <w:name w:val="Heading 1 Char"/>
+    <w:basedOn w:val="DefaultParagraphFont"/>
+    <w:link w:val="Heading1"/>
+    <w:uiPriority w:val="9"/>
+    <w:rsid w:val="009C4601"/>
+    <w:rPr>
+      <w:rFonts w:asciiTheme="majorHAnsi" w:eastAsiaTheme="majorEastAsia" w:hAnsiTheme="majorHAnsi" w:cstheme="majorBidi"/>
+      <w:color w:val="2F5496" w:themeColor="accent1" w:themeShade="BF"/>
+      <w:sz w:val="32"/>
+      <w:szCs w:val="32"/>
+    </w:rPr>
+  </w:style>
+  <w:style w:type="character" w:customStyle="1" w:styleId="Heading2Char">
+    <w:name w:val="Heading 2 Char"/>
+    <w:basedOn w:val="DefaultParagraphFont"/>
+    <w:link w:val="Heading2"/>
+    <w:uiPriority w:val="9"/>
+    <w:rsid w:val="008509F9"/>
+    <w:rPr>
+      <w:rFonts w:asciiTheme="majorHAnsi" w:eastAsiaTheme="majorEastAsia" w:hAnsiTheme="majorHAnsi" w:cstheme="majorBidi"/>
+      <w:color w:val="2F5496" w:themeColor="accent1" w:themeShade="BF"/>
+      <w:sz w:val="26"/>
+      <w:szCs w:val="26"/>
+    </w:rPr>
+  </w:style>
+  <w:style w:type="character" w:customStyle="1" w:styleId="Heading3Char">
+    <w:name w:val="Heading 3 Char"/>
+    <w:basedOn w:val="DefaultParagraphFont"/>
+    <w:link w:val="Heading3"/>
+    <w:uiPriority w:val="9"/>
+    <w:rsid w:val="008509F9"/>
+    <w:rPr>
+      <w:rFonts w:asciiTheme="majorHAnsi" w:eastAsiaTheme="majorEastAsia" w:hAnsiTheme="majorHAnsi" w:cstheme="majorBidi"/>
+      <w:color w:val="1F3763" w:themeColor="accent1" w:themeShade="7F"/>
+      <w:sz w:val="24"/>
+      <w:szCs w:val="24"/>
+    </w:rPr>
+  </w:style>
+  <w:style w:type="character" w:customStyle="1" w:styleId="Heading4Char">
+    <w:name w:val="Heading 4 Char"/>
+    <w:basedOn w:val="DefaultParagraphFont"/>
+    <w:link w:val="Heading4"/>
+    <w:uiPriority w:val="9"/>
+    <w:rsid w:val="008509F9"/>
+    <w:rPr>
+      <w:rFonts w:asciiTheme="majorHAnsi" w:eastAsiaTheme="majorEastAsia" w:hAnsiTheme="majorHAnsi" w:cstheme="majorBidi"/>
+      <w:i/>
+      <w:iCs/>
+      <w:color w:val="2F5496" w:themeColor="accent1" w:themeShade="BF"/>
+    </w:rPr>
+  </w:style>
+  <w:style w:type="character" w:styleId="PlaceholderText">
+    <w:name w:val="Placeholder Text"/>
+    <w:basedOn w:val="DefaultParagraphFont"/>
+    <w:uiPriority w:val="99"/>
+    <w:semiHidden/>
+    <w:rsid w:val="00741AE3"/>
+    <w:rPr>
+      <w:color w:val="808080"/>
+    </w:rPr>
   </w:style>
 </w:styles>
 </file>

</xml_diff>

<commit_message>
slight changes and more documents added
</commit_message>
<xml_diff>
--- a/Assignment/Milestone 2/Progress Report.docx
+++ b/Assignment/Milestone 2/Progress Report.docx
@@ -269,13 +269,7 @@
         <w:t xml:space="preserve">1.1 </w:t>
       </w:r>
       <w:r>
-        <w:t>“</w:t>
-      </w:r>
-      <w:r>
-        <w:t>Game Basics and Rules</w:t>
-      </w:r>
-      <w:r>
-        <w:t xml:space="preserve">” </w:t>
+        <w:t xml:space="preserve">“Game Basics and Rules” </w:t>
       </w:r>
     </w:p>
     <w:p>
@@ -311,13 +305,7 @@
         <w:t xml:space="preserve">1.2 </w:t>
       </w:r>
       <w:r>
-        <w:t>“</w:t>
-      </w:r>
-      <w:r>
-        <w:t>Left Click Action</w:t>
-      </w:r>
-      <w:r>
-        <w:t xml:space="preserve">” </w:t>
+        <w:t xml:space="preserve">“Left Click Action” </w:t>
       </w:r>
     </w:p>
     <w:p>
@@ -359,13 +347,7 @@
         <w:t xml:space="preserve">1.3 </w:t>
       </w:r>
       <w:r>
-        <w:t>“</w:t>
-      </w:r>
-      <w:r>
-        <w:t>Right Click Action</w:t>
-      </w:r>
-      <w:r>
-        <w:t>”</w:t>
+        <w:t>“Right Click Action”</w:t>
       </w:r>
     </w:p>
     <w:p>
@@ -397,13 +379,7 @@
         <w:t xml:space="preserve">1.4 </w:t>
       </w:r>
       <w:r>
-        <w:t>“</w:t>
-      </w:r>
-      <w:r>
-        <w:t>Game Variants</w:t>
-      </w:r>
-      <w:r>
-        <w:t>”</w:t>
+        <w:t>“Game Variants”</w:t>
       </w:r>
     </w:p>
     <w:p>
@@ -456,13 +432,7 @@
         <w:t xml:space="preserve"> 1.5 </w:t>
       </w:r>
       <w:r>
-        <w:t>“</w:t>
-      </w:r>
-      <w:r>
-        <w:t>Timer and Scoring</w:t>
-      </w:r>
-      <w:r>
-        <w:t xml:space="preserve">” </w:t>
+        <w:t xml:space="preserve">“Timer and Scoring” </w:t>
       </w:r>
     </w:p>
     <w:p>
@@ -700,13 +670,7 @@
         <w:pStyle w:val="Heading4"/>
       </w:pPr>
       <w:r>
-        <w:t>2.2 “</w:t>
-      </w:r>
-      <w:r>
-        <w:t>Customisability</w:t>
-      </w:r>
-      <w:r>
-        <w:t xml:space="preserve">” </w:t>
+        <w:t xml:space="preserve">2.2 “Customisability” </w:t>
       </w:r>
     </w:p>
     <w:p>
@@ -740,13 +704,7 @@
         <w:pStyle w:val="Heading4"/>
       </w:pPr>
       <w:r>
-        <w:t>2.4 “</w:t>
-      </w:r>
-      <w:r>
-        <w:t>Visually pleasing</w:t>
-      </w:r>
-      <w:r>
-        <w:t xml:space="preserve">” </w:t>
+        <w:t xml:space="preserve">2.4 “Visually pleasing” </w:t>
       </w:r>
     </w:p>
     <w:p>
@@ -759,18 +717,18 @@
         <w:pStyle w:val="Heading4"/>
       </w:pPr>
       <w:r>
-        <w:t>2.5 “</w:t>
-      </w:r>
-      <w:r>
-        <w:t>Colour coding</w:t>
-      </w:r>
-      <w:r>
-        <w:t xml:space="preserve">” </w:t>
-      </w:r>
-      <w:bookmarkStart w:id="0" w:name="_GoBack"/>
-      <w:bookmarkEnd w:id="0"/>
-    </w:p>
-    <w:p>
+        <w:t xml:space="preserve">2.5 “Colour coding” </w:t>
+      </w:r>
+    </w:p>
+    <w:p>
+      <w:pPr>
+        <w:sectPr>
+          <w:pgSz w:w="11906" w:h="16838"/>
+          <w:pgMar w:top="1440" w:right="1440" w:bottom="1440" w:left="1440" w:header="708" w:footer="708" w:gutter="0"/>
+          <w:cols w:space="708"/>
+          <w:docGrid w:linePitch="360"/>
+        </w:sectPr>
+      </w:pPr>
       <w:proofErr w:type="gramStart"/>
       <w:r>
         <w:t>similar to</w:t>
@@ -785,25 +743,29 @@
         <w:pStyle w:val="Heading2"/>
       </w:pPr>
       <w:r>
+        <w:lastRenderedPageBreak/>
         <w:t>Product Use Cases</w:t>
       </w:r>
     </w:p>
     <w:tbl>
       <w:tblPr>
         <w:tblStyle w:val="TableGrid"/>
-        <w:tblW w:w="0" w:type="auto"/>
+        <w:tblW w:w="14210" w:type="dxa"/>
         <w:tblLook w:val="04A0" w:firstRow="1" w:lastRow="0" w:firstColumn="1" w:lastColumn="0" w:noHBand="0" w:noVBand="1"/>
       </w:tblPr>
       <w:tblGrid>
-        <w:gridCol w:w="2254"/>
-        <w:gridCol w:w="2254"/>
-        <w:gridCol w:w="2254"/>
-        <w:gridCol w:w="2254"/>
+        <w:gridCol w:w="3539"/>
+        <w:gridCol w:w="2486"/>
+        <w:gridCol w:w="2681"/>
+        <w:gridCol w:w="5504"/>
       </w:tblGrid>
       <w:tr>
-        <w:tc>
-          <w:tcPr>
-            <w:tcW w:w="2254" w:type="dxa"/>
+        <w:trPr>
+          <w:trHeight w:val="565"/>
+        </w:trPr>
+        <w:tc>
+          <w:tcPr>
+            <w:tcW w:w="3539" w:type="dxa"/>
           </w:tcPr>
           <w:p>
             <w:r>
@@ -813,17 +775,22 @@
         </w:tc>
         <w:tc>
           <w:tcPr>
-            <w:tcW w:w="2254" w:type="dxa"/>
-          </w:tcPr>
-          <w:p>
-            <w:r>
-              <w:t>Requirement Relation</w:t>
-            </w:r>
-          </w:p>
-        </w:tc>
-        <w:tc>
-          <w:tcPr>
-            <w:tcW w:w="2254" w:type="dxa"/>
+            <w:tcW w:w="2486" w:type="dxa"/>
+          </w:tcPr>
+          <w:p>
+            <w:r>
+              <w:t xml:space="preserve">Requirement </w:t>
+            </w:r>
+          </w:p>
+          <w:p>
+            <w:r>
+              <w:t>Relation</w:t>
+            </w:r>
+          </w:p>
+        </w:tc>
+        <w:tc>
+          <w:tcPr>
+            <w:tcW w:w="2681" w:type="dxa"/>
           </w:tcPr>
           <w:p>
             <w:r>
@@ -833,7 +800,7 @@
         </w:tc>
         <w:tc>
           <w:tcPr>
-            <w:tcW w:w="2254" w:type="dxa"/>
+            <w:tcW w:w="5504" w:type="dxa"/>
           </w:tcPr>
           <w:p>
             <w:r>
@@ -843,413 +810,2007 @@
         </w:tc>
       </w:tr>
       <w:tr>
-        <w:tc>
-          <w:tcPr>
-            <w:tcW w:w="2254" w:type="dxa"/>
+        <w:trPr>
+          <w:trHeight w:val="286"/>
+        </w:trPr>
+        <w:tc>
+          <w:tcPr>
+            <w:tcW w:w="3539" w:type="dxa"/>
+          </w:tcPr>
+          <w:p>
+            <w:pPr>
+              <w:rPr>
+                <w:b/>
+              </w:rPr>
+            </w:pPr>
+            <w:r>
+              <w:rPr>
+                <w:b/>
+              </w:rPr>
+              <w:t>1.0 Menu Screen</w:t>
+            </w:r>
+          </w:p>
+        </w:tc>
+        <w:tc>
+          <w:tcPr>
+            <w:tcW w:w="2486" w:type="dxa"/>
           </w:tcPr>
           <w:p/>
         </w:tc>
         <w:tc>
           <w:tcPr>
-            <w:tcW w:w="2254" w:type="dxa"/>
+            <w:tcW w:w="2681" w:type="dxa"/>
           </w:tcPr>
           <w:p/>
         </w:tc>
         <w:tc>
           <w:tcPr>
-            <w:tcW w:w="2254" w:type="dxa"/>
-          </w:tcPr>
-          <w:p/>
-        </w:tc>
-        <w:tc>
-          <w:tcPr>
-            <w:tcW w:w="2254" w:type="dxa"/>
+            <w:tcW w:w="5504" w:type="dxa"/>
           </w:tcPr>
           <w:p/>
         </w:tc>
       </w:tr>
       <w:tr>
-        <w:tc>
-          <w:tcPr>
-            <w:tcW w:w="2254" w:type="dxa"/>
-          </w:tcPr>
-          <w:p/>
-        </w:tc>
-        <w:tc>
-          <w:tcPr>
-            <w:tcW w:w="2254" w:type="dxa"/>
-          </w:tcPr>
-          <w:p/>
-        </w:tc>
-        <w:tc>
-          <w:tcPr>
-            <w:tcW w:w="2254" w:type="dxa"/>
-          </w:tcPr>
-          <w:p/>
-        </w:tc>
-        <w:tc>
-          <w:tcPr>
-            <w:tcW w:w="2254" w:type="dxa"/>
-          </w:tcPr>
-          <w:p/>
+        <w:trPr>
+          <w:trHeight w:val="277"/>
+        </w:trPr>
+        <w:tc>
+          <w:tcPr>
+            <w:tcW w:w="3539" w:type="dxa"/>
+          </w:tcPr>
+          <w:p>
+            <w:r>
+              <w:t>1.1 User clicks on play</w:t>
+            </w:r>
+          </w:p>
+        </w:tc>
+        <w:tc>
+          <w:tcPr>
+            <w:tcW w:w="2486" w:type="dxa"/>
+          </w:tcPr>
+          <w:p>
+            <w:r>
+              <w:t>1.5, 2.4</w:t>
+            </w:r>
+            <w:r>
+              <w:t>, 2.1</w:t>
+            </w:r>
+          </w:p>
+        </w:tc>
+        <w:tc>
+          <w:tcPr>
+            <w:tcW w:w="2681" w:type="dxa"/>
+          </w:tcPr>
+          <w:p>
+            <w:r>
+              <w:t>Implemented</w:t>
+            </w:r>
+          </w:p>
+        </w:tc>
+        <w:tc>
+          <w:tcPr>
+            <w:tcW w:w="5504" w:type="dxa"/>
+          </w:tcPr>
+          <w:p>
+            <w:r>
+              <w:t>This should navigate the user to the game menu screen.</w:t>
+            </w:r>
+          </w:p>
         </w:tc>
       </w:tr>
       <w:tr>
-        <w:tc>
-          <w:tcPr>
-            <w:tcW w:w="2254" w:type="dxa"/>
-          </w:tcPr>
-          <w:p/>
-        </w:tc>
-        <w:tc>
-          <w:tcPr>
-            <w:tcW w:w="2254" w:type="dxa"/>
-          </w:tcPr>
-          <w:p/>
-        </w:tc>
-        <w:tc>
-          <w:tcPr>
-            <w:tcW w:w="2254" w:type="dxa"/>
-          </w:tcPr>
-          <w:p/>
-        </w:tc>
-        <w:tc>
-          <w:tcPr>
-            <w:tcW w:w="2254" w:type="dxa"/>
-          </w:tcPr>
-          <w:p/>
+        <w:trPr>
+          <w:trHeight w:val="181"/>
+        </w:trPr>
+        <w:tc>
+          <w:tcPr>
+            <w:tcW w:w="3539" w:type="dxa"/>
+          </w:tcPr>
+          <w:p>
+            <w:r>
+              <w:t>1.2 User clicks on High Scores</w:t>
+            </w:r>
+          </w:p>
+        </w:tc>
+        <w:tc>
+          <w:tcPr>
+            <w:tcW w:w="2486" w:type="dxa"/>
+          </w:tcPr>
+          <w:p>
+            <w:r>
+              <w:t>1.5, 2.3, 2.4 2.1</w:t>
+            </w:r>
+          </w:p>
+        </w:tc>
+        <w:tc>
+          <w:tcPr>
+            <w:tcW w:w="2681" w:type="dxa"/>
+          </w:tcPr>
+          <w:p>
+            <w:r>
+              <w:t>Implemented</w:t>
+            </w:r>
+          </w:p>
+        </w:tc>
+        <w:tc>
+          <w:tcPr>
+            <w:tcW w:w="5504" w:type="dxa"/>
+          </w:tcPr>
+          <w:p>
+            <w:r>
+              <w:t>This should navigate the user to the high scores screen.</w:t>
+            </w:r>
+          </w:p>
         </w:tc>
       </w:tr>
       <w:tr>
-        <w:tc>
-          <w:tcPr>
-            <w:tcW w:w="2254" w:type="dxa"/>
-          </w:tcPr>
-          <w:p/>
-        </w:tc>
-        <w:tc>
-          <w:tcPr>
-            <w:tcW w:w="2254" w:type="dxa"/>
-          </w:tcPr>
-          <w:p/>
-        </w:tc>
-        <w:tc>
-          <w:tcPr>
-            <w:tcW w:w="2254" w:type="dxa"/>
-          </w:tcPr>
-          <w:p/>
-        </w:tc>
-        <w:tc>
-          <w:tcPr>
-            <w:tcW w:w="2254" w:type="dxa"/>
-          </w:tcPr>
-          <w:p/>
+        <w:trPr>
+          <w:trHeight w:val="286"/>
+        </w:trPr>
+        <w:tc>
+          <w:tcPr>
+            <w:tcW w:w="3539" w:type="dxa"/>
+          </w:tcPr>
+          <w:p>
+            <w:r>
+              <w:t>1.3 User clicks on Quit</w:t>
+            </w:r>
+          </w:p>
+        </w:tc>
+        <w:tc>
+          <w:tcPr>
+            <w:tcW w:w="2486" w:type="dxa"/>
+          </w:tcPr>
+          <w:p>
+            <w:r>
+              <w:t>2.1</w:t>
+            </w:r>
+          </w:p>
+        </w:tc>
+        <w:tc>
+          <w:tcPr>
+            <w:tcW w:w="2681" w:type="dxa"/>
+          </w:tcPr>
+          <w:p>
+            <w:r>
+              <w:t>Implemented</w:t>
+            </w:r>
+          </w:p>
+        </w:tc>
+        <w:tc>
+          <w:tcPr>
+            <w:tcW w:w="5504" w:type="dxa"/>
+          </w:tcPr>
+          <w:p>
+            <w:r>
+              <w:t>This should close the entire game.</w:t>
+            </w:r>
+          </w:p>
         </w:tc>
       </w:tr>
       <w:tr>
-        <w:tc>
-          <w:tcPr>
-            <w:tcW w:w="2254" w:type="dxa"/>
+        <w:trPr>
+          <w:trHeight w:val="277"/>
+        </w:trPr>
+        <w:tc>
+          <w:tcPr>
+            <w:tcW w:w="3539" w:type="dxa"/>
+          </w:tcPr>
+          <w:p>
+            <w:pPr>
+              <w:rPr>
+                <w:b/>
+              </w:rPr>
+            </w:pPr>
+            <w:r>
+              <w:rPr>
+                <w:b/>
+              </w:rPr>
+              <w:t>2.0 Game Screen</w:t>
+            </w:r>
+          </w:p>
+        </w:tc>
+        <w:tc>
+          <w:tcPr>
+            <w:tcW w:w="2486" w:type="dxa"/>
           </w:tcPr>
           <w:p/>
         </w:tc>
         <w:tc>
           <w:tcPr>
-            <w:tcW w:w="2254" w:type="dxa"/>
+            <w:tcW w:w="2681" w:type="dxa"/>
           </w:tcPr>
           <w:p/>
         </w:tc>
         <w:tc>
           <w:tcPr>
-            <w:tcW w:w="2254" w:type="dxa"/>
-          </w:tcPr>
-          <w:p/>
-        </w:tc>
-        <w:tc>
-          <w:tcPr>
-            <w:tcW w:w="2254" w:type="dxa"/>
+            <w:tcW w:w="5504" w:type="dxa"/>
           </w:tcPr>
           <w:p/>
         </w:tc>
       </w:tr>
       <w:tr>
-        <w:tc>
-          <w:tcPr>
-            <w:tcW w:w="2254" w:type="dxa"/>
-          </w:tcPr>
-          <w:p/>
-        </w:tc>
-        <w:tc>
-          <w:tcPr>
-            <w:tcW w:w="2254" w:type="dxa"/>
-          </w:tcPr>
-          <w:p/>
-        </w:tc>
-        <w:tc>
-          <w:tcPr>
-            <w:tcW w:w="2254" w:type="dxa"/>
-          </w:tcPr>
-          <w:p/>
-        </w:tc>
-        <w:tc>
-          <w:tcPr>
-            <w:tcW w:w="2254" w:type="dxa"/>
-          </w:tcPr>
-          <w:p/>
+        <w:trPr>
+          <w:trHeight w:val="286"/>
+        </w:trPr>
+        <w:tc>
+          <w:tcPr>
+            <w:tcW w:w="3539" w:type="dxa"/>
+          </w:tcPr>
+          <w:p>
+            <w:r>
+              <w:t>2.1 User selects level</w:t>
+            </w:r>
+          </w:p>
+        </w:tc>
+        <w:tc>
+          <w:tcPr>
+            <w:tcW w:w="2486" w:type="dxa"/>
+          </w:tcPr>
+          <w:p>
+            <w:r>
+              <w:t>1.1, 2.2</w:t>
+            </w:r>
+          </w:p>
+        </w:tc>
+        <w:tc>
+          <w:tcPr>
+            <w:tcW w:w="2681" w:type="dxa"/>
+          </w:tcPr>
+          <w:p>
+            <w:r>
+              <w:t>Partially implemented</w:t>
+            </w:r>
+          </w:p>
+        </w:tc>
+        <w:tc>
+          <w:tcPr>
+            <w:tcW w:w="5504" w:type="dxa"/>
+          </w:tcPr>
+          <w:p>
+            <w:r>
+              <w:t xml:space="preserve">The levels are not yet pre-defined, and the user </w:t>
+            </w:r>
+            <w:proofErr w:type="gramStart"/>
+            <w:r>
+              <w:t>has to</w:t>
+            </w:r>
+            <w:proofErr w:type="gramEnd"/>
+            <w:r>
+              <w:t xml:space="preserve"> enter them manually.</w:t>
+            </w:r>
+          </w:p>
         </w:tc>
       </w:tr>
       <w:tr>
-        <w:tc>
-          <w:tcPr>
-            <w:tcW w:w="2254" w:type="dxa"/>
-          </w:tcPr>
-          <w:p/>
-        </w:tc>
-        <w:tc>
-          <w:tcPr>
-            <w:tcW w:w="2254" w:type="dxa"/>
-          </w:tcPr>
-          <w:p/>
-        </w:tc>
-        <w:tc>
-          <w:tcPr>
-            <w:tcW w:w="2254" w:type="dxa"/>
-          </w:tcPr>
-          <w:p/>
-        </w:tc>
-        <w:tc>
-          <w:tcPr>
-            <w:tcW w:w="2254" w:type="dxa"/>
-          </w:tcPr>
-          <w:p/>
+        <w:trPr>
+          <w:trHeight w:val="277"/>
+        </w:trPr>
+        <w:tc>
+          <w:tcPr>
+            <w:tcW w:w="3539" w:type="dxa"/>
+          </w:tcPr>
+          <w:p>
+            <w:r>
+              <w:t>2.2 User clicks Go Home</w:t>
+            </w:r>
+          </w:p>
+        </w:tc>
+        <w:tc>
+          <w:tcPr>
+            <w:tcW w:w="2486" w:type="dxa"/>
+          </w:tcPr>
+          <w:p>
+            <w:r>
+              <w:t>2.1, 2.4</w:t>
+            </w:r>
+          </w:p>
+        </w:tc>
+        <w:tc>
+          <w:tcPr>
+            <w:tcW w:w="2681" w:type="dxa"/>
+          </w:tcPr>
+          <w:p>
+            <w:r>
+              <w:t>Implemented</w:t>
+            </w:r>
+          </w:p>
+        </w:tc>
+        <w:tc>
+          <w:tcPr>
+            <w:tcW w:w="5504" w:type="dxa"/>
+          </w:tcPr>
+          <w:p>
+            <w:r>
+              <w:t>This should navigate the user back to the main menu screen.</w:t>
+            </w:r>
+          </w:p>
         </w:tc>
       </w:tr>
       <w:tr>
-        <w:tc>
-          <w:tcPr>
-            <w:tcW w:w="2254" w:type="dxa"/>
-          </w:tcPr>
-          <w:p/>
-        </w:tc>
-        <w:tc>
-          <w:tcPr>
-            <w:tcW w:w="2254" w:type="dxa"/>
-          </w:tcPr>
-          <w:p/>
-        </w:tc>
-        <w:tc>
-          <w:tcPr>
-            <w:tcW w:w="2254" w:type="dxa"/>
-          </w:tcPr>
-          <w:p/>
-        </w:tc>
-        <w:tc>
-          <w:tcPr>
-            <w:tcW w:w="2254" w:type="dxa"/>
-          </w:tcPr>
-          <w:p/>
+        <w:trPr>
+          <w:trHeight w:val="565"/>
+        </w:trPr>
+        <w:tc>
+          <w:tcPr>
+            <w:tcW w:w="3539" w:type="dxa"/>
+          </w:tcPr>
+          <w:p>
+            <w:r>
+              <w:t>2.3 User starts Game (Hex/Normal/Colour)</w:t>
+            </w:r>
+          </w:p>
+        </w:tc>
+        <w:tc>
+          <w:tcPr>
+            <w:tcW w:w="2486" w:type="dxa"/>
+          </w:tcPr>
+          <w:p>
+            <w:r>
+              <w:t>1.4, 1.1</w:t>
+            </w:r>
+          </w:p>
+        </w:tc>
+        <w:tc>
+          <w:tcPr>
+            <w:tcW w:w="2681" w:type="dxa"/>
+          </w:tcPr>
+          <w:p>
+            <w:r>
+              <w:t>Partially implemented</w:t>
+            </w:r>
+          </w:p>
+        </w:tc>
+        <w:tc>
+          <w:tcPr>
+            <w:tcW w:w="5504" w:type="dxa"/>
+          </w:tcPr>
+          <w:p>
+            <w:r>
+              <w:t>The user can currently play hex and normal and colour still needs to be added and tested.</w:t>
+            </w:r>
+          </w:p>
         </w:tc>
       </w:tr>
       <w:tr>
-        <w:tc>
-          <w:tcPr>
-            <w:tcW w:w="2254" w:type="dxa"/>
+        <w:trPr>
+          <w:trHeight w:val="286"/>
+        </w:trPr>
+        <w:tc>
+          <w:tcPr>
+            <w:tcW w:w="3539" w:type="dxa"/>
+          </w:tcPr>
+          <w:p>
+            <w:pPr>
+              <w:rPr>
+                <w:b/>
+              </w:rPr>
+            </w:pPr>
+            <w:r>
+              <w:rPr>
+                <w:b/>
+              </w:rPr>
+              <w:t>3.0 High Scores</w:t>
+            </w:r>
+          </w:p>
+        </w:tc>
+        <w:tc>
+          <w:tcPr>
+            <w:tcW w:w="2486" w:type="dxa"/>
           </w:tcPr>
           <w:p/>
         </w:tc>
         <w:tc>
           <w:tcPr>
-            <w:tcW w:w="2254" w:type="dxa"/>
+            <w:tcW w:w="2681" w:type="dxa"/>
           </w:tcPr>
           <w:p/>
         </w:tc>
         <w:tc>
           <w:tcPr>
-            <w:tcW w:w="2254" w:type="dxa"/>
+            <w:tcW w:w="5504" w:type="dxa"/>
           </w:tcPr>
           <w:p/>
         </w:tc>
-        <w:tc>
-          <w:tcPr>
-            <w:tcW w:w="2254" w:type="dxa"/>
+      </w:tr>
+      <w:tr>
+        <w:trPr>
+          <w:trHeight w:val="261"/>
+        </w:trPr>
+        <w:tc>
+          <w:tcPr>
+            <w:tcW w:w="3539" w:type="dxa"/>
+          </w:tcPr>
+          <w:p>
+            <w:r>
+              <w:t>3.1 User can view high scores stored</w:t>
+            </w:r>
+          </w:p>
+        </w:tc>
+        <w:tc>
+          <w:tcPr>
+            <w:tcW w:w="2486" w:type="dxa"/>
+          </w:tcPr>
+          <w:p>
+            <w:r>
+              <w:t>2.3, 2.4</w:t>
+            </w:r>
+          </w:p>
+        </w:tc>
+        <w:tc>
+          <w:tcPr>
+            <w:tcW w:w="2681" w:type="dxa"/>
+          </w:tcPr>
+          <w:p>
+            <w:r>
+              <w:t>Partially implemented</w:t>
+            </w:r>
+          </w:p>
+        </w:tc>
+        <w:tc>
+          <w:tcPr>
+            <w:tcW w:w="5504" w:type="dxa"/>
+          </w:tcPr>
+          <w:p>
+            <w:r>
+              <w:t>The user can view the high scores currently, but it isn’t neat and tidy yet still need some design to be added.</w:t>
+            </w:r>
+          </w:p>
+        </w:tc>
+      </w:tr>
+      <w:tr>
+        <w:trPr>
+          <w:trHeight w:val="286"/>
+        </w:trPr>
+        <w:tc>
+          <w:tcPr>
+            <w:tcW w:w="3539" w:type="dxa"/>
+          </w:tcPr>
+          <w:p>
+            <w:pPr>
+              <w:rPr>
+                <w:b/>
+              </w:rPr>
+            </w:pPr>
+            <w:r>
+              <w:rPr>
+                <w:b/>
+              </w:rPr>
+              <w:t>4.0 Game</w:t>
+            </w:r>
+          </w:p>
+        </w:tc>
+        <w:tc>
+          <w:tcPr>
+            <w:tcW w:w="2486" w:type="dxa"/>
           </w:tcPr>
           <w:p/>
+        </w:tc>
+        <w:tc>
+          <w:tcPr>
+            <w:tcW w:w="2681" w:type="dxa"/>
+          </w:tcPr>
+          <w:p/>
+        </w:tc>
+        <w:tc>
+          <w:tcPr>
+            <w:tcW w:w="5504" w:type="dxa"/>
+          </w:tcPr>
+          <w:p/>
+        </w:tc>
+      </w:tr>
+      <w:tr>
+        <w:trPr>
+          <w:trHeight w:val="223"/>
+        </w:trPr>
+        <w:tc>
+          <w:tcPr>
+            <w:tcW w:w="3539" w:type="dxa"/>
+          </w:tcPr>
+          <w:p>
+            <w:r>
+              <w:t xml:space="preserve">4.1 User </w:t>
+            </w:r>
+            <w:r>
+              <w:t>c</w:t>
+            </w:r>
+            <w:r>
+              <w:t>an play Hex variant</w:t>
+            </w:r>
+          </w:p>
+        </w:tc>
+        <w:tc>
+          <w:tcPr>
+            <w:tcW w:w="2486" w:type="dxa"/>
+          </w:tcPr>
+          <w:p>
+            <w:r>
+              <w:t>1.4, 2.1</w:t>
+            </w:r>
+          </w:p>
+        </w:tc>
+        <w:tc>
+          <w:tcPr>
+            <w:tcW w:w="2681" w:type="dxa"/>
+          </w:tcPr>
+          <w:p>
+            <w:r>
+              <w:t>Implemented</w:t>
+            </w:r>
+          </w:p>
+        </w:tc>
+        <w:tc>
+          <w:tcPr>
+            <w:tcW w:w="5504" w:type="dxa"/>
+          </w:tcPr>
+          <w:p>
+            <w:r>
+              <w:t>The user can fully play the hex variant of the game</w:t>
+            </w:r>
+          </w:p>
+        </w:tc>
+      </w:tr>
+      <w:tr>
+        <w:trPr>
+          <w:trHeight w:val="227"/>
+        </w:trPr>
+        <w:tc>
+          <w:tcPr>
+            <w:tcW w:w="3539" w:type="dxa"/>
+          </w:tcPr>
+          <w:p>
+            <w:r>
+              <w:t>4.2 User can play Colour variant</w:t>
+            </w:r>
+          </w:p>
+        </w:tc>
+        <w:tc>
+          <w:tcPr>
+            <w:tcW w:w="2486" w:type="dxa"/>
+          </w:tcPr>
+          <w:p>
+            <w:r>
+              <w:t>1.4, 2.1</w:t>
+            </w:r>
+          </w:p>
+        </w:tc>
+        <w:tc>
+          <w:tcPr>
+            <w:tcW w:w="2681" w:type="dxa"/>
+          </w:tcPr>
+          <w:p>
+            <w:r>
+              <w:t>Not yet implemented</w:t>
+            </w:r>
+          </w:p>
+        </w:tc>
+        <w:tc>
+          <w:tcPr>
+            <w:tcW w:w="5504" w:type="dxa"/>
+          </w:tcPr>
+          <w:p>
+            <w:r>
+              <w:t>Has not yet been made due to time constraints and I need to understand the variant better.</w:t>
+            </w:r>
+          </w:p>
+        </w:tc>
+      </w:tr>
+      <w:tr>
+        <w:trPr>
+          <w:trHeight w:val="277"/>
+        </w:trPr>
+        <w:tc>
+          <w:tcPr>
+            <w:tcW w:w="3539" w:type="dxa"/>
+          </w:tcPr>
+          <w:p>
+            <w:r>
+              <w:t>4.3 User is scored</w:t>
+            </w:r>
+          </w:p>
+        </w:tc>
+        <w:tc>
+          <w:tcPr>
+            <w:tcW w:w="2486" w:type="dxa"/>
+          </w:tcPr>
+          <w:p>
+            <w:r>
+              <w:t>1.5, 2.3</w:t>
+            </w:r>
+          </w:p>
+        </w:tc>
+        <w:tc>
+          <w:tcPr>
+            <w:tcW w:w="2681" w:type="dxa"/>
+          </w:tcPr>
+          <w:p>
+            <w:r>
+              <w:t>Almost completed</w:t>
+            </w:r>
+          </w:p>
+        </w:tc>
+        <w:tc>
+          <w:tcPr>
+            <w:tcW w:w="5504" w:type="dxa"/>
+          </w:tcPr>
+          <w:p>
+            <w:r>
+              <w:t>The score has been added but may need tweaking</w:t>
+            </w:r>
+          </w:p>
+        </w:tc>
+      </w:tr>
+      <w:tr>
+        <w:trPr>
+          <w:trHeight w:val="286"/>
+        </w:trPr>
+        <w:tc>
+          <w:tcPr>
+            <w:tcW w:w="3539" w:type="dxa"/>
+          </w:tcPr>
+          <w:p>
+            <w:r>
+              <w:t>4.4 Game is playable</w:t>
+            </w:r>
+          </w:p>
+        </w:tc>
+        <w:tc>
+          <w:tcPr>
+            <w:tcW w:w="2486" w:type="dxa"/>
+          </w:tcPr>
+          <w:p>
+            <w:r>
+              <w:t>1.1, 1.2, 1.3, 2.5</w:t>
+            </w:r>
+          </w:p>
+        </w:tc>
+        <w:tc>
+          <w:tcPr>
+            <w:tcW w:w="2681" w:type="dxa"/>
+          </w:tcPr>
+          <w:p>
+            <w:r>
+              <w:t>Implemented</w:t>
+            </w:r>
+          </w:p>
+        </w:tc>
+        <w:tc>
+          <w:tcPr>
+            <w:tcW w:w="5504" w:type="dxa"/>
+          </w:tcPr>
+          <w:p>
+            <w:r>
+              <w:t>The game works as defined in the requirements</w:t>
+            </w:r>
+          </w:p>
+        </w:tc>
+      </w:tr>
+      <w:tr>
+        <w:trPr>
+          <w:trHeight w:val="277"/>
+        </w:trPr>
+        <w:tc>
+          <w:tcPr>
+            <w:tcW w:w="3539" w:type="dxa"/>
+          </w:tcPr>
+          <w:p>
+            <w:r>
+              <w:rPr>
+                <w:b/>
+              </w:rPr>
+              <w:t>5.0 Visual</w:t>
+            </w:r>
+            <w:r>
+              <w:rPr>
+                <w:b/>
+              </w:rPr>
+              <w:t xml:space="preserve"> Design</w:t>
+            </w:r>
+          </w:p>
+        </w:tc>
+        <w:tc>
+          <w:tcPr>
+            <w:tcW w:w="2486" w:type="dxa"/>
+          </w:tcPr>
+          <w:p>
+            <w:r>
+              <w:t>2.4</w:t>
+            </w:r>
+          </w:p>
+        </w:tc>
+        <w:tc>
+          <w:tcPr>
+            <w:tcW w:w="2681" w:type="dxa"/>
+          </w:tcPr>
+          <w:p>
+            <w:r>
+              <w:t>Partially implemented</w:t>
+            </w:r>
+          </w:p>
+        </w:tc>
+        <w:tc>
+          <w:tcPr>
+            <w:tcW w:w="5504" w:type="dxa"/>
+          </w:tcPr>
+          <w:p>
+            <w:r>
+              <w:t>The foundations for design have been added not completed yet.</w:t>
+            </w:r>
+          </w:p>
         </w:tc>
       </w:tr>
     </w:tbl>
+    <w:p>
+      <w:pPr>
+        <w:sectPr>
+          <w:pgSz w:w="16838" w:h="11906" w:orient="landscape"/>
+          <w:pgMar w:top="1440" w:right="1440" w:bottom="1440" w:left="1440" w:header="709" w:footer="709" w:gutter="0"/>
+          <w:cols w:space="708"/>
+          <w:docGrid w:linePitch="360"/>
+        </w:sectPr>
+      </w:pPr>
+      <w:r>
+        <w:br w:type="page"/>
+      </w:r>
+    </w:p>
     <w:p/>
     <w:p>
+      <w:pPr>
+        <w:pStyle w:val="Heading2"/>
+      </w:pPr>
+      <w:r>
+        <w:t>S</w:t>
+      </w:r>
+      <w:r>
+        <w:t>oftware architecture</w:t>
+      </w:r>
+    </w:p>
+    <w:p>
+      <w:pPr>
+        <w:pStyle w:val="Heading3"/>
+      </w:pPr>
       <w:r>
         <w:t>Summary</w:t>
       </w:r>
+    </w:p>
+    <w:p>
+      <w:r>
+        <w:t xml:space="preserve">The </w:t>
+      </w:r>
+      <w:r>
+        <w:t>architecture</w:t>
+      </w:r>
+      <w:r>
+        <w:t xml:space="preserve"> that</w:t>
+      </w:r>
+      <w:r>
+        <w:t xml:space="preserve"> was used was designed so that it could work easily on both Windows and Unix. It is mainly an event driven system that incorporates some aspects from server-client such as the use of running another instance to handle the game while the “client” deals with the menu. This allows development to be split up into different parts allowing for easier creation of new features. </w:t>
+      </w:r>
+    </w:p>
+    <w:p>
+      <w:r>
+        <w:t>Because of this architecture choice the project was split into a few different phases. Each game variant can be independently made and tested before adding into the main application. This ensures effective development and more robust design. Below is a simple diagram created to illustrate the project.</w:t>
+      </w:r>
+      <w:r>
+        <w:t xml:space="preserve"> The Menu was developed separately and built so new pages can be added easily.</w:t>
+      </w:r>
+    </w:p>
+    <w:p>
+      <w:r>
+        <w:rPr>
+          <w:noProof/>
+        </w:rPr>
+        <w:drawing>
+          <wp:inline distT="0" distB="0" distL="0" distR="0" wp14:anchorId="5A097999" wp14:editId="388ACABC">
+            <wp:extent cx="4010660" cy="2390140"/>
+            <wp:effectExtent l="0" t="0" r="8890" b="0"/>
+            <wp:docPr id="7" name="Picture 7"/>
+            <wp:cNvGraphicFramePr>
+              <a:graphicFrameLocks xmlns:a="http://schemas.openxmlformats.org/drawingml/2006/main" noChangeAspect="1"/>
+            </wp:cNvGraphicFramePr>
+            <a:graphic xmlns:a="http://schemas.openxmlformats.org/drawingml/2006/main">
+              <a:graphicData uri="http://schemas.openxmlformats.org/drawingml/2006/picture">
+                <pic:pic xmlns:pic="http://schemas.openxmlformats.org/drawingml/2006/picture">
+                  <pic:nvPicPr>
+                    <pic:cNvPr id="0" name="Picture 7"/>
+                    <pic:cNvPicPr>
+                      <a:picLocks noChangeAspect="1" noChangeArrowheads="1"/>
+                    </pic:cNvPicPr>
+                  </pic:nvPicPr>
+                  <pic:blipFill>
+                    <a:blip r:embed="rId5">
+                      <a:extLst>
+                        <a:ext uri="{28A0092B-C50C-407E-A947-70E740481C1C}">
+                          <a14:useLocalDpi xmlns:a14="http://schemas.microsoft.com/office/drawing/2010/main" val="0"/>
+                        </a:ext>
+                      </a:extLst>
+                    </a:blip>
+                    <a:srcRect/>
+                    <a:stretch>
+                      <a:fillRect/>
+                    </a:stretch>
+                  </pic:blipFill>
+                  <pic:spPr bwMode="auto">
+                    <a:xfrm>
+                      <a:off x="0" y="0"/>
+                      <a:ext cx="4010660" cy="2390140"/>
+                    </a:xfrm>
+                    <a:prstGeom prst="rect">
+                      <a:avLst/>
+                    </a:prstGeom>
+                    <a:noFill/>
+                    <a:ln>
+                      <a:noFill/>
+                    </a:ln>
+                  </pic:spPr>
+                </pic:pic>
+              </a:graphicData>
+            </a:graphic>
+          </wp:inline>
+        </w:drawing>
+      </w:r>
+    </w:p>
+    <w:p/>
+    <w:p>
+      <w:r>
+        <w:t xml:space="preserve">Because this project is a game, and the game requires a user to interact before anything happens the </w:t>
+      </w:r>
+      <w:proofErr w:type="gramStart"/>
+      <w:r>
+        <w:t>main focus</w:t>
+      </w:r>
+      <w:proofErr w:type="gramEnd"/>
+      <w:r>
+        <w:t xml:space="preserve"> was to </w:t>
+      </w:r>
+      <w:r>
+        <w:t>use an event driven system. Using python bindings, functions were bound to run when the user clicks on something or in a certain way. This allowed the program not to go overboard when it was idle.</w:t>
+      </w:r>
+    </w:p>
+    <w:p>
+      <w:r>
+        <w:rPr>
+          <w:rStyle w:val="Heading3Char"/>
+        </w:rPr>
+        <w:t>Languages</w:t>
+      </w:r>
+      <w:r>
+        <w:rPr>
+          <w:rStyle w:val="Heading3Char"/>
+        </w:rPr>
+        <w:t>/Tools/</w:t>
+      </w:r>
+      <w:r>
+        <w:rPr>
+          <w:rStyle w:val="Heading3Char"/>
+        </w:rPr>
+        <w:t>Platforms</w:t>
+      </w:r>
+    </w:p>
+    <w:p>
+      <w:r>
+        <w:t>The main programming language used was python. This was chosen because it is easy to use and has cross platform support. Not on</w:t>
+      </w:r>
+      <w:r>
+        <w:t xml:space="preserve">ly that but it also comes with </w:t>
+      </w:r>
+      <w:proofErr w:type="spellStart"/>
+      <w:r>
+        <w:t>T</w:t>
+      </w:r>
+      <w:r>
+        <w:t>kinter</w:t>
+      </w:r>
+      <w:proofErr w:type="spellEnd"/>
+      <w:r>
+        <w:t xml:space="preserve"> a </w:t>
+      </w:r>
+      <w:proofErr w:type="gramStart"/>
+      <w:r>
+        <w:t>fairly decent</w:t>
+      </w:r>
+      <w:proofErr w:type="gramEnd"/>
+      <w:r>
+        <w:t xml:space="preserve"> graphics library allowing the implementation of the GUI. Python is an </w:t>
+      </w:r>
+      <w:r>
+        <w:t>Object-Oriented</w:t>
+      </w:r>
+      <w:r>
+        <w:t xml:space="preserve"> language allowing for the use of most OO concepts, such as</w:t>
+      </w:r>
+      <w:r>
+        <w:t xml:space="preserve"> classes and objects</w:t>
+      </w:r>
+      <w:r>
+        <w:t>. SQLite was also used inside of python to allow for the use of a databa</w:t>
+      </w:r>
+      <w:r>
+        <w:t>se without needed an external server.</w:t>
+      </w:r>
       <w:r>
         <w:t xml:space="preserve"> </w:t>
       </w:r>
-      <w:r>
-        <w:t>of software architecture</w:t>
-      </w:r>
-    </w:p>
-    <w:p>
-      <w:r>
-        <w:t>Languages</w:t>
-      </w:r>
-    </w:p>
-    <w:p>
-      <w:r>
-        <w:t>architecture</w:t>
-      </w:r>
-    </w:p>
-    <w:p>
-      <w:r>
-        <w:t>Summary of design</w:t>
-      </w:r>
-    </w:p>
-    <w:p>
-      <w:r>
-        <w:t xml:space="preserve">Design goals are mainly outlined in </w:t>
+    </w:p>
+    <w:p>
+      <w:pPr>
+        <w:pStyle w:val="Heading2"/>
+      </w:pPr>
+      <w:r>
+        <w:t>D</w:t>
+      </w:r>
+      <w:r>
+        <w:t>esign</w:t>
+      </w:r>
+    </w:p>
+    <w:p>
+      <w:r>
+        <w:t xml:space="preserve">The main design goal was to make sure the code could be split up into sections. The was ideal because each game variant could be developed independent from one another. Then all added into the final project. As outlined in the Software Architecture section the Whole app can be broken down into just pages (for the menus) and games. </w:t>
+      </w:r>
+    </w:p>
+    <w:p>
+      <w:r>
+        <w:lastRenderedPageBreak/>
+        <w:t xml:space="preserve">I went with a basic menu flow having a main menu, a game selector (games page) and a high scores page. I wanted to add a settings page but couldn’t really think of any reason it may be needed for this </w:t>
+      </w:r>
+      <w:proofErr w:type="gramStart"/>
+      <w:r>
+        <w:t>particular game</w:t>
+      </w:r>
+      <w:proofErr w:type="gramEnd"/>
+      <w:r>
+        <w:t>.</w:t>
+      </w:r>
+    </w:p>
+    <w:p>
+      <w:r>
+        <w:t xml:space="preserve">As far as UI design goes most of it was </w:t>
+      </w:r>
+      <w:r>
+        <w:t xml:space="preserve">outlined in the non-functional requirements. I wanted to go for a modernise version of Minesweeper but also have some </w:t>
+      </w:r>
+      <w:r>
+        <w:t>relations</w:t>
+      </w:r>
+      <w:r>
+        <w:t xml:space="preserve"> to the older game.</w:t>
+      </w:r>
+    </w:p>
+    <w:p>
+      <w:pPr>
+        <w:pStyle w:val="Heading3"/>
+      </w:pPr>
+      <w:r>
+        <w:t>Class Diagrams</w:t>
+      </w:r>
+    </w:p>
+    <w:p>
+      <w:r>
+        <w:t>The following class diagrams have been updated from milestone 1 because of feedback given. I added more classes and more functions to make sure they are more relevant and cleaner.</w:t>
+      </w:r>
+    </w:p>
+    <w:p>
+      <w:r>
+        <w:rPr>
+          <w:noProof/>
+        </w:rPr>
+        <w:drawing>
+          <wp:inline distT="0" distB="0" distL="0" distR="0" wp14:anchorId="304CCEF3" wp14:editId="033DA81C">
+            <wp:extent cx="5110223" cy="4413272"/>
+            <wp:effectExtent l="0" t="0" r="0" b="6350"/>
+            <wp:docPr id="4" name="Picture 4"/>
+            <wp:cNvGraphicFramePr>
+              <a:graphicFrameLocks xmlns:a="http://schemas.openxmlformats.org/drawingml/2006/main" noChangeAspect="1"/>
+            </wp:cNvGraphicFramePr>
+            <a:graphic xmlns:a="http://schemas.openxmlformats.org/drawingml/2006/main">
+              <a:graphicData uri="http://schemas.openxmlformats.org/drawingml/2006/picture">
+                <pic:pic xmlns:pic="http://schemas.openxmlformats.org/drawingml/2006/picture">
+                  <pic:nvPicPr>
+                    <pic:cNvPr id="0" name="Picture 4"/>
+                    <pic:cNvPicPr>
+                      <a:picLocks noChangeAspect="1" noChangeArrowheads="1"/>
+                    </pic:cNvPicPr>
+                  </pic:nvPicPr>
+                  <pic:blipFill>
+                    <a:blip r:embed="rId6">
+                      <a:extLst>
+                        <a:ext uri="{28A0092B-C50C-407E-A947-70E740481C1C}">
+                          <a14:useLocalDpi xmlns:a14="http://schemas.microsoft.com/office/drawing/2010/main" val="0"/>
+                        </a:ext>
+                      </a:extLst>
+                    </a:blip>
+                    <a:srcRect/>
+                    <a:stretch>
+                      <a:fillRect/>
+                    </a:stretch>
+                  </pic:blipFill>
+                  <pic:spPr bwMode="auto">
+                    <a:xfrm>
+                      <a:off x="0" y="0"/>
+                      <a:ext cx="5121197" cy="4422749"/>
+                    </a:xfrm>
+                    <a:prstGeom prst="rect">
+                      <a:avLst/>
+                    </a:prstGeom>
+                    <a:noFill/>
+                    <a:ln>
+                      <a:noFill/>
+                    </a:ln>
+                  </pic:spPr>
+                </pic:pic>
+              </a:graphicData>
+            </a:graphic>
+          </wp:inline>
+        </w:drawing>
+      </w:r>
+    </w:p>
+    <w:p>
+      <w:r>
+        <w:br w:type="page"/>
+      </w:r>
+    </w:p>
+    <w:p>
+      <w:pPr>
+        <w:pStyle w:val="Heading3"/>
+      </w:pPr>
+      <w:bookmarkStart w:id="0" w:name="_GoBack"/>
+      <w:bookmarkEnd w:id="0"/>
+      <w:r>
+        <w:lastRenderedPageBreak/>
+        <w:t>Main App</w:t>
+      </w:r>
+    </w:p>
+    <w:p>
+      <w:r>
+        <w:t xml:space="preserve">Both the sequence diagram and collaboration diagram help show the main flow in the App. Below is the code that uses python and </w:t>
       </w:r>
       <w:proofErr w:type="spellStart"/>
+      <w:r>
+        <w:t>Tkinter</w:t>
+      </w:r>
+      <w:proofErr w:type="spellEnd"/>
+      <w:r>
+        <w:t xml:space="preserve"> to implement the design.</w:t>
+      </w:r>
+    </w:p>
+    <w:p>
+      <w:pPr>
+        <w:pStyle w:val="Heading4"/>
+      </w:pPr>
+      <w:r>
+        <w:t>App code</w:t>
+      </w:r>
+    </w:p>
+    <w:p>
+      <w:r>
+        <w:rPr>
+          <w:noProof/>
+        </w:rPr>
+        <w:drawing>
+          <wp:inline distT="0" distB="0" distL="0" distR="0" wp14:anchorId="3440DD62" wp14:editId="6F0606EF">
+            <wp:extent cx="3104542" cy="2286000"/>
+            <wp:effectExtent l="0" t="0" r="635" b="0"/>
+            <wp:docPr id="8" name="Picture 8"/>
+            <wp:cNvGraphicFramePr>
+              <a:graphicFrameLocks xmlns:a="http://schemas.openxmlformats.org/drawingml/2006/main" noChangeAspect="1"/>
+            </wp:cNvGraphicFramePr>
+            <a:graphic xmlns:a="http://schemas.openxmlformats.org/drawingml/2006/main">
+              <a:graphicData uri="http://schemas.openxmlformats.org/drawingml/2006/picture">
+                <pic:pic xmlns:pic="http://schemas.openxmlformats.org/drawingml/2006/picture">
+                  <pic:nvPicPr>
+                    <pic:cNvPr id="0" name="Picture 8"/>
+                    <pic:cNvPicPr>
+                      <a:picLocks noChangeAspect="1" noChangeArrowheads="1"/>
+                    </pic:cNvPicPr>
+                  </pic:nvPicPr>
+                  <pic:blipFill>
+                    <a:blip r:embed="rId7" cstate="print">
+                      <a:extLst>
+                        <a:ext uri="{28A0092B-C50C-407E-A947-70E740481C1C}">
+                          <a14:useLocalDpi xmlns:a14="http://schemas.microsoft.com/office/drawing/2010/main" val="0"/>
+                        </a:ext>
+                      </a:extLst>
+                    </a:blip>
+                    <a:srcRect/>
+                    <a:stretch>
+                      <a:fillRect/>
+                    </a:stretch>
+                  </pic:blipFill>
+                  <pic:spPr bwMode="auto">
+                    <a:xfrm>
+                      <a:off x="0" y="0"/>
+                      <a:ext cx="3118952" cy="2296611"/>
+                    </a:xfrm>
+                    <a:prstGeom prst="rect">
+                      <a:avLst/>
+                    </a:prstGeom>
+                    <a:noFill/>
+                    <a:ln>
+                      <a:noFill/>
+                    </a:ln>
+                  </pic:spPr>
+                </pic:pic>
+              </a:graphicData>
+            </a:graphic>
+          </wp:inline>
+        </w:drawing>
+      </w:r>
+    </w:p>
+    <w:p>
+      <w:pPr>
+        <w:pStyle w:val="Heading4"/>
+      </w:pPr>
+      <w:r>
+        <w:t>Frames code</w:t>
+      </w:r>
+    </w:p>
+    <w:p>
+      <w:r>
+        <w:rPr>
+          <w:noProof/>
+        </w:rPr>
+        <w:drawing>
+          <wp:inline distT="0" distB="0" distL="0" distR="0" wp14:anchorId="61942DD5" wp14:editId="1D3F8FAA">
+            <wp:extent cx="3761772" cy="5380213"/>
+            <wp:effectExtent l="0" t="0" r="0" b="0"/>
+            <wp:docPr id="9" name="Picture 9"/>
+            <wp:cNvGraphicFramePr>
+              <a:graphicFrameLocks xmlns:a="http://schemas.openxmlformats.org/drawingml/2006/main" noChangeAspect="1"/>
+            </wp:cNvGraphicFramePr>
+            <a:graphic xmlns:a="http://schemas.openxmlformats.org/drawingml/2006/main">
+              <a:graphicData uri="http://schemas.openxmlformats.org/drawingml/2006/picture">
+                <pic:pic xmlns:pic="http://schemas.openxmlformats.org/drawingml/2006/picture">
+                  <pic:nvPicPr>
+                    <pic:cNvPr id="0" name="Picture 9"/>
+                    <pic:cNvPicPr>
+                      <a:picLocks noChangeAspect="1" noChangeArrowheads="1"/>
+                    </pic:cNvPicPr>
+                  </pic:nvPicPr>
+                  <pic:blipFill>
+                    <a:blip r:embed="rId8" cstate="print">
+                      <a:extLst>
+                        <a:ext uri="{28A0092B-C50C-407E-A947-70E740481C1C}">
+                          <a14:useLocalDpi xmlns:a14="http://schemas.microsoft.com/office/drawing/2010/main" val="0"/>
+                        </a:ext>
+                      </a:extLst>
+                    </a:blip>
+                    <a:srcRect/>
+                    <a:stretch>
+                      <a:fillRect/>
+                    </a:stretch>
+                  </pic:blipFill>
+                  <pic:spPr bwMode="auto">
+                    <a:xfrm>
+                      <a:off x="0" y="0"/>
+                      <a:ext cx="3766798" cy="5387402"/>
+                    </a:xfrm>
+                    <a:prstGeom prst="rect">
+                      <a:avLst/>
+                    </a:prstGeom>
+                    <a:noFill/>
+                    <a:ln>
+                      <a:noFill/>
+                    </a:ln>
+                  </pic:spPr>
+                </pic:pic>
+              </a:graphicData>
+            </a:graphic>
+          </wp:inline>
+        </w:drawing>
+      </w:r>
+    </w:p>
+    <w:p>
+      <w:pPr>
+        <w:pStyle w:val="Heading4"/>
+      </w:pPr>
+      <w:r>
+        <w:lastRenderedPageBreak/>
+        <w:t>Sequence Diagram</w:t>
+      </w:r>
+    </w:p>
+    <w:p>
+      <w:r>
+        <w:t>This sequence diagram shows how the user would interact with the app in the case they wanted to start a game. While the function names outlined in the sequence diagram are different to the code they are more to illustrate the flow of using the app.</w:t>
+      </w:r>
+    </w:p>
+    <w:p>
+      <w:r>
+        <w:rPr>
+          <w:noProof/>
+        </w:rPr>
+        <w:drawing>
+          <wp:inline distT="0" distB="0" distL="0" distR="0" wp14:anchorId="08CB9420" wp14:editId="5DCC5F92">
+            <wp:extent cx="5202820" cy="3234025"/>
+            <wp:effectExtent l="0" t="0" r="0" b="5080"/>
+            <wp:docPr id="1" name="Picture 1"/>
+            <wp:cNvGraphicFramePr>
+              <a:graphicFrameLocks xmlns:a="http://schemas.openxmlformats.org/drawingml/2006/main" noChangeAspect="1"/>
+            </wp:cNvGraphicFramePr>
+            <a:graphic xmlns:a="http://schemas.openxmlformats.org/drawingml/2006/main">
+              <a:graphicData uri="http://schemas.openxmlformats.org/drawingml/2006/picture">
+                <pic:pic xmlns:pic="http://schemas.openxmlformats.org/drawingml/2006/picture">
+                  <pic:nvPicPr>
+                    <pic:cNvPr id="0" name="Picture 1"/>
+                    <pic:cNvPicPr>
+                      <a:picLocks noChangeAspect="1" noChangeArrowheads="1"/>
+                    </pic:cNvPicPr>
+                  </pic:nvPicPr>
+                  <pic:blipFill>
+                    <a:blip r:embed="rId9">
+                      <a:extLst>
+                        <a:ext uri="{28A0092B-C50C-407E-A947-70E740481C1C}">
+                          <a14:useLocalDpi xmlns:a14="http://schemas.microsoft.com/office/drawing/2010/main" val="0"/>
+                        </a:ext>
+                      </a:extLst>
+                    </a:blip>
+                    <a:srcRect/>
+                    <a:stretch>
+                      <a:fillRect/>
+                    </a:stretch>
+                  </pic:blipFill>
+                  <pic:spPr bwMode="auto">
+                    <a:xfrm>
+                      <a:off x="0" y="0"/>
+                      <a:ext cx="5249168" cy="3262834"/>
+                    </a:xfrm>
+                    <a:prstGeom prst="rect">
+                      <a:avLst/>
+                    </a:prstGeom>
+                    <a:noFill/>
+                    <a:ln>
+                      <a:noFill/>
+                    </a:ln>
+                  </pic:spPr>
+                </pic:pic>
+              </a:graphicData>
+            </a:graphic>
+          </wp:inline>
+        </w:drawing>
+      </w:r>
+    </w:p>
+    <w:p>
+      <w:pPr>
+        <w:pStyle w:val="Heading4"/>
+      </w:pPr>
+      <w:r>
+        <w:t>Collaboration Diagram</w:t>
+      </w:r>
+    </w:p>
+    <w:p>
+      <w:r>
+        <w:t>This collaboration diagram helps to show the flow of the objects as different use cases are performed. The connecting lines show how the objects are related to each other and what action links them.</w:t>
+      </w:r>
+    </w:p>
+    <w:p>
+      <w:r>
+        <w:rPr>
+          <w:noProof/>
+        </w:rPr>
+        <w:drawing>
+          <wp:inline distT="0" distB="0" distL="0" distR="0" wp14:anchorId="4F606596" wp14:editId="1A836079">
+            <wp:extent cx="4942390" cy="2334210"/>
+            <wp:effectExtent l="0" t="0" r="0" b="9525"/>
+            <wp:docPr id="2" name="Picture 2"/>
+            <wp:cNvGraphicFramePr>
+              <a:graphicFrameLocks xmlns:a="http://schemas.openxmlformats.org/drawingml/2006/main" noChangeAspect="1"/>
+            </wp:cNvGraphicFramePr>
+            <a:graphic xmlns:a="http://schemas.openxmlformats.org/drawingml/2006/main">
+              <a:graphicData uri="http://schemas.openxmlformats.org/drawingml/2006/picture">
+                <pic:pic xmlns:pic="http://schemas.openxmlformats.org/drawingml/2006/picture">
+                  <pic:nvPicPr>
+                    <pic:cNvPr id="0" name="Picture 2"/>
+                    <pic:cNvPicPr>
+                      <a:picLocks noChangeAspect="1" noChangeArrowheads="1"/>
+                    </pic:cNvPicPr>
+                  </pic:nvPicPr>
+                  <pic:blipFill>
+                    <a:blip r:embed="rId10">
+                      <a:extLst>
+                        <a:ext uri="{28A0092B-C50C-407E-A947-70E740481C1C}">
+                          <a14:useLocalDpi xmlns:a14="http://schemas.microsoft.com/office/drawing/2010/main" val="0"/>
+                        </a:ext>
+                      </a:extLst>
+                    </a:blip>
+                    <a:srcRect/>
+                    <a:stretch>
+                      <a:fillRect/>
+                    </a:stretch>
+                  </pic:blipFill>
+                  <pic:spPr bwMode="auto">
+                    <a:xfrm>
+                      <a:off x="0" y="0"/>
+                      <a:ext cx="4984833" cy="2354255"/>
+                    </a:xfrm>
+                    <a:prstGeom prst="rect">
+                      <a:avLst/>
+                    </a:prstGeom>
+                    <a:noFill/>
+                    <a:ln>
+                      <a:noFill/>
+                    </a:ln>
+                  </pic:spPr>
+                </pic:pic>
+              </a:graphicData>
+            </a:graphic>
+          </wp:inline>
+        </w:drawing>
+      </w:r>
+    </w:p>
+    <w:p>
+      <w:r>
+        <w:br w:type="page"/>
+      </w:r>
+    </w:p>
+    <w:p>
+      <w:pPr>
+        <w:pStyle w:val="Heading3"/>
+      </w:pPr>
+      <w:r>
+        <w:lastRenderedPageBreak/>
+        <w:t>Normal Game</w:t>
+      </w:r>
+    </w:p>
+    <w:p>
       <w:proofErr w:type="gramStart"/>
       <w:r>
-        <w:t>non functional</w:t>
+        <w:t>All of</w:t>
+      </w:r>
+      <w:proofErr w:type="gramEnd"/>
+      <w:r>
+        <w:t xml:space="preserve"> the games variants act very </w:t>
+      </w:r>
+      <w:r>
+        <w:t>similar,</w:t>
+      </w:r>
+      <w:r>
+        <w:t xml:space="preserve"> so I will try to outline just the important </w:t>
+      </w:r>
+      <w:r>
+        <w:t>parts</w:t>
+      </w:r>
+      <w:r>
+        <w:t xml:space="preserve"> in all of them. The state machine diagram helps to outline the different states the game generally goes through as the player plays the game</w:t>
+      </w:r>
+      <w:r>
+        <w:t xml:space="preserve"> (focusing on the timer)</w:t>
+      </w:r>
+      <w:r>
+        <w:t>. While the activity diagram shows the flow of the game in terms of actions.</w:t>
+      </w:r>
+      <w:r>
+        <w:t xml:space="preserve"> The code below is a small snippet outlining the setup for the game and showing how the timer is implemented. (Note comments have been removed to fit inside of image).</w:t>
+      </w:r>
+    </w:p>
+    <w:p>
+      <w:r>
+        <w:rPr>
+          <w:noProof/>
+        </w:rPr>
+        <w:drawing>
+          <wp:inline distT="0" distB="0" distL="0" distR="0" wp14:anchorId="59DFEC99" wp14:editId="0D84D9C9">
+            <wp:extent cx="5729605" cy="5098415"/>
+            <wp:effectExtent l="0" t="0" r="4445" b="6985"/>
+            <wp:docPr id="10" name="Picture 10"/>
+            <wp:cNvGraphicFramePr>
+              <a:graphicFrameLocks xmlns:a="http://schemas.openxmlformats.org/drawingml/2006/main" noChangeAspect="1"/>
+            </wp:cNvGraphicFramePr>
+            <a:graphic xmlns:a="http://schemas.openxmlformats.org/drawingml/2006/main">
+              <a:graphicData uri="http://schemas.openxmlformats.org/drawingml/2006/picture">
+                <pic:pic xmlns:pic="http://schemas.openxmlformats.org/drawingml/2006/picture">
+                  <pic:nvPicPr>
+                    <pic:cNvPr id="0" name="Picture 10"/>
+                    <pic:cNvPicPr>
+                      <a:picLocks noChangeAspect="1" noChangeArrowheads="1"/>
+                    </pic:cNvPicPr>
+                  </pic:nvPicPr>
+                  <pic:blipFill>
+                    <a:blip r:embed="rId11">
+                      <a:extLst>
+                        <a:ext uri="{28A0092B-C50C-407E-A947-70E740481C1C}">
+                          <a14:useLocalDpi xmlns:a14="http://schemas.microsoft.com/office/drawing/2010/main" val="0"/>
+                        </a:ext>
+                      </a:extLst>
+                    </a:blip>
+                    <a:srcRect/>
+                    <a:stretch>
+                      <a:fillRect/>
+                    </a:stretch>
+                  </pic:blipFill>
+                  <pic:spPr bwMode="auto">
+                    <a:xfrm>
+                      <a:off x="0" y="0"/>
+                      <a:ext cx="5729605" cy="5098415"/>
+                    </a:xfrm>
+                    <a:prstGeom prst="rect">
+                      <a:avLst/>
+                    </a:prstGeom>
+                    <a:noFill/>
+                    <a:ln>
+                      <a:noFill/>
+                    </a:ln>
+                  </pic:spPr>
+                </pic:pic>
+              </a:graphicData>
+            </a:graphic>
+          </wp:inline>
+        </w:drawing>
+      </w:r>
+    </w:p>
+    <w:p>
+      <w:pPr>
+        <w:pStyle w:val="Heading4"/>
+      </w:pPr>
+      <w:r>
+        <w:t>S</w:t>
+      </w:r>
+      <w:r>
+        <w:t>tate machine</w:t>
+      </w:r>
+      <w:r>
+        <w:t xml:space="preserve"> for a game instance</w:t>
+      </w:r>
+    </w:p>
+    <w:p>
+      <w:r>
+        <w:t>This simple state machine outlines the flow of states for the case of user ending the game.</w:t>
+      </w:r>
+    </w:p>
+    <w:p>
+      <w:r>
+        <w:rPr>
+          <w:noProof/>
+        </w:rPr>
+        <w:drawing>
+          <wp:inline distT="0" distB="0" distL="0" distR="0" wp14:anchorId="30CC3451" wp14:editId="24FFC9F7">
+            <wp:extent cx="4584700" cy="1727200"/>
+            <wp:effectExtent l="0" t="0" r="6350" b="6350"/>
+            <wp:docPr id="6" name="Picture 6"/>
+            <wp:cNvGraphicFramePr>
+              <a:graphicFrameLocks xmlns:a="http://schemas.openxmlformats.org/drawingml/2006/main" noChangeAspect="1"/>
+            </wp:cNvGraphicFramePr>
+            <a:graphic xmlns:a="http://schemas.openxmlformats.org/drawingml/2006/main">
+              <a:graphicData uri="http://schemas.openxmlformats.org/drawingml/2006/picture">
+                <pic:pic xmlns:pic="http://schemas.openxmlformats.org/drawingml/2006/picture">
+                  <pic:nvPicPr>
+                    <pic:cNvPr id="0" name="Picture 6"/>
+                    <pic:cNvPicPr>
+                      <a:picLocks noChangeAspect="1" noChangeArrowheads="1"/>
+                    </pic:cNvPicPr>
+                  </pic:nvPicPr>
+                  <pic:blipFill>
+                    <a:blip r:embed="rId12">
+                      <a:extLst>
+                        <a:ext uri="{28A0092B-C50C-407E-A947-70E740481C1C}">
+                          <a14:useLocalDpi xmlns:a14="http://schemas.microsoft.com/office/drawing/2010/main" val="0"/>
+                        </a:ext>
+                      </a:extLst>
+                    </a:blip>
+                    <a:srcRect/>
+                    <a:stretch>
+                      <a:fillRect/>
+                    </a:stretch>
+                  </pic:blipFill>
+                  <pic:spPr bwMode="auto">
+                    <a:xfrm>
+                      <a:off x="0" y="0"/>
+                      <a:ext cx="4584700" cy="1727200"/>
+                    </a:xfrm>
+                    <a:prstGeom prst="rect">
+                      <a:avLst/>
+                    </a:prstGeom>
+                    <a:noFill/>
+                    <a:ln>
+                      <a:noFill/>
+                    </a:ln>
+                  </pic:spPr>
+                </pic:pic>
+              </a:graphicData>
+            </a:graphic>
+          </wp:inline>
+        </w:drawing>
+      </w:r>
+    </w:p>
+    <w:p>
+      <w:pPr>
+        <w:pStyle w:val="Heading3"/>
+      </w:pPr>
+      <w:r>
+        <w:lastRenderedPageBreak/>
+        <w:t>A</w:t>
+      </w:r>
+      <w:r>
+        <w:t>ctivity diagram</w:t>
+      </w:r>
+      <w:r>
+        <w:t xml:space="preserve"> showing basic game flow</w:t>
+      </w:r>
+    </w:p>
+    <w:p>
+      <w:r>
+        <w:t>The activity diagram below shows what happens when the game starts up and the flow of the board generation. The “flag action” and “reveal action” are defined in the requirements and there wasn’t a need to reiterate them.</w:t>
+      </w:r>
+    </w:p>
+    <w:p>
+      <w:r>
+        <w:rPr>
+          <w:noProof/>
+        </w:rPr>
+        <w:drawing>
+          <wp:inline distT="0" distB="0" distL="0" distR="0" wp14:anchorId="03F3C799" wp14:editId="3A3CFB45">
+            <wp:extent cx="5727700" cy="3568700"/>
+            <wp:effectExtent l="0" t="0" r="6350" b="0"/>
+            <wp:docPr id="5" name="Picture 5"/>
+            <wp:cNvGraphicFramePr>
+              <a:graphicFrameLocks xmlns:a="http://schemas.openxmlformats.org/drawingml/2006/main" noChangeAspect="1"/>
+            </wp:cNvGraphicFramePr>
+            <a:graphic xmlns:a="http://schemas.openxmlformats.org/drawingml/2006/main">
+              <a:graphicData uri="http://schemas.openxmlformats.org/drawingml/2006/picture">
+                <pic:pic xmlns:pic="http://schemas.openxmlformats.org/drawingml/2006/picture">
+                  <pic:nvPicPr>
+                    <pic:cNvPr id="0" name="Picture 5"/>
+                    <pic:cNvPicPr>
+                      <a:picLocks noChangeAspect="1" noChangeArrowheads="1"/>
+                    </pic:cNvPicPr>
+                  </pic:nvPicPr>
+                  <pic:blipFill>
+                    <a:blip r:embed="rId13">
+                      <a:extLst>
+                        <a:ext uri="{28A0092B-C50C-407E-A947-70E740481C1C}">
+                          <a14:useLocalDpi xmlns:a14="http://schemas.microsoft.com/office/drawing/2010/main" val="0"/>
+                        </a:ext>
+                      </a:extLst>
+                    </a:blip>
+                    <a:srcRect/>
+                    <a:stretch>
+                      <a:fillRect/>
+                    </a:stretch>
+                  </pic:blipFill>
+                  <pic:spPr bwMode="auto">
+                    <a:xfrm>
+                      <a:off x="0" y="0"/>
+                      <a:ext cx="5727700" cy="3568700"/>
+                    </a:xfrm>
+                    <a:prstGeom prst="rect">
+                      <a:avLst/>
+                    </a:prstGeom>
+                    <a:noFill/>
+                    <a:ln>
+                      <a:noFill/>
+                    </a:ln>
+                  </pic:spPr>
+                </pic:pic>
+              </a:graphicData>
+            </a:graphic>
+          </wp:inline>
+        </w:drawing>
+      </w:r>
+    </w:p>
+    <w:p/>
+    <w:p>
+      <w:pPr>
+        <w:pStyle w:val="Heading2"/>
+      </w:pPr>
+      <w:r>
+        <w:t>Persistent Data management</w:t>
+      </w:r>
+    </w:p>
+    <w:p>
+      <w:r>
+        <w:t>To keep track of high scores some method of persistent data was needed. SQLite was chosen mainly because it is easy to use within python and allows for quick querying of data sets. The schema of the data base was kept as basic as possible but could maybe be improve upon completion of the game. Currently the data base consists of one table show below:</w:t>
+      </w:r>
+    </w:p>
+    <w:p>
+      <w:pPr>
+        <w:pStyle w:val="Heading3"/>
+      </w:pPr>
+      <w:r>
+        <w:t>Scores</w:t>
+      </w:r>
+    </w:p>
+    <w:p>
+      <w:pPr>
+        <w:pStyle w:val="ListParagraph"/>
+        <w:numPr>
+          <w:ilvl w:val="0"/>
+          <w:numId w:val="5"/>
+        </w:numPr>
+      </w:pPr>
+      <w:r>
+        <w:t xml:space="preserve">Type: text </w:t>
+      </w:r>
+      <w:r>
+        <w:t>(defines what game variant the score is for)</w:t>
+      </w:r>
+    </w:p>
+    <w:p>
+      <w:pPr>
+        <w:pStyle w:val="ListParagraph"/>
+        <w:numPr>
+          <w:ilvl w:val="0"/>
+          <w:numId w:val="5"/>
+        </w:numPr>
+      </w:pPr>
+      <w:r>
+        <w:t>Level: int (defines the predefined level that the score is for)</w:t>
+      </w:r>
+    </w:p>
+    <w:p>
+      <w:pPr>
+        <w:pStyle w:val="ListParagraph"/>
+        <w:numPr>
+          <w:ilvl w:val="0"/>
+          <w:numId w:val="5"/>
+        </w:numPr>
+      </w:pPr>
+      <w:r>
+        <w:t>Name: text (the name of the player who got the score)</w:t>
+      </w:r>
+    </w:p>
+    <w:p>
+      <w:pPr>
+        <w:pStyle w:val="ListParagraph"/>
+        <w:numPr>
+          <w:ilvl w:val="0"/>
+          <w:numId w:val="5"/>
+        </w:numPr>
+      </w:pPr>
+      <w:proofErr w:type="spellStart"/>
+      <w:r>
+        <w:t>Size_x</w:t>
       </w:r>
       <w:proofErr w:type="spellEnd"/>
+      <w:r>
+        <w:t xml:space="preserve">, </w:t>
+      </w:r>
+      <w:proofErr w:type="spellStart"/>
+      <w:r>
+        <w:t>Size_y</w:t>
+      </w:r>
+      <w:proofErr w:type="spellEnd"/>
+      <w:r>
+        <w:t xml:space="preserve">, bombs: </w:t>
+      </w:r>
+      <w:proofErr w:type="spellStart"/>
+      <w:r>
+        <w:t>ints</w:t>
+      </w:r>
+      <w:proofErr w:type="spellEnd"/>
+      <w:r>
+        <w:t xml:space="preserve"> (they store the size of the board might be useful </w:t>
+      </w:r>
+      <w:proofErr w:type="gramStart"/>
+      <w:r>
+        <w:t>later on</w:t>
+      </w:r>
       <w:proofErr w:type="gramEnd"/>
       <w:r>
-        <w:t xml:space="preserve"> requirements might use some wireframes to demo the idea and some concept art found online as inspiration. Revisit the class diagrams from milestone 1 and add </w:t>
+        <w:t>)</w:t>
+      </w:r>
+    </w:p>
+    <w:p>
+      <w:pPr>
+        <w:pStyle w:val="ListParagraph"/>
+        <w:numPr>
+          <w:ilvl w:val="0"/>
+          <w:numId w:val="5"/>
+        </w:numPr>
+      </w:pPr>
+      <w:r>
+        <w:t>Score: int (the score the player achieved)</w:t>
+      </w:r>
+    </w:p>
+    <w:p>
+      <w:r>
+        <w:br w:type="page"/>
+      </w:r>
+    </w:p>
+    <w:p/>
+    <w:p>
+      <w:pPr>
+        <w:pStyle w:val="Heading2"/>
+      </w:pPr>
+      <w:r>
+        <w:t>Testing</w:t>
+      </w:r>
+    </w:p>
+    <w:p>
+      <w:pPr>
+        <w:pStyle w:val="Heading3"/>
+      </w:pPr>
+      <w:r>
+        <w:t>Summary</w:t>
+      </w:r>
+    </w:p>
+    <w:p>
+      <w:r>
+        <w:t>The main testing that was done throughout this project is a similar technique to TDD but somewhat less formal.</w:t>
+      </w:r>
+      <w:r>
+        <w:t xml:space="preserve"> Each function was implemented the</w:t>
+      </w:r>
+      <w:r>
+        <w:t>n the</w:t>
+      </w:r>
+      <w:r>
+        <w:t xml:space="preserve"> whole app was run to make sure that</w:t>
+      </w:r>
+      <w:r>
+        <w:t>, that</w:t>
+      </w:r>
+      <w:r>
+        <w:t xml:space="preserve"> bit of code didn’t </w:t>
+      </w:r>
+      <w:r>
+        <w:t>alter anything it wasn’t designed for.</w:t>
+      </w:r>
+      <w:r>
+        <w:t xml:space="preserve"> </w:t>
+      </w:r>
+      <w:r>
+        <w:t>There are four major parts of the game:</w:t>
+      </w:r>
+    </w:p>
+    <w:p>
+      <w:pPr>
+        <w:pStyle w:val="ListParagraph"/>
+        <w:numPr>
+          <w:ilvl w:val="0"/>
+          <w:numId w:val="6"/>
+        </w:numPr>
+      </w:pPr>
+      <w:r>
+        <w:t>Menus</w:t>
+      </w:r>
+    </w:p>
+    <w:p>
+      <w:pPr>
+        <w:pStyle w:val="ListParagraph"/>
+        <w:numPr>
+          <w:ilvl w:val="0"/>
+          <w:numId w:val="6"/>
+        </w:numPr>
+      </w:pPr>
+      <w:r>
+        <w:t>Normal Game</w:t>
+      </w:r>
+    </w:p>
+    <w:p>
+      <w:pPr>
+        <w:pStyle w:val="ListParagraph"/>
+        <w:numPr>
+          <w:ilvl w:val="0"/>
+          <w:numId w:val="6"/>
+        </w:numPr>
+      </w:pPr>
+      <w:r>
+        <w:t>Hex Game</w:t>
+      </w:r>
+    </w:p>
+    <w:p>
+      <w:pPr>
+        <w:pStyle w:val="ListParagraph"/>
+        <w:numPr>
+          <w:ilvl w:val="0"/>
+          <w:numId w:val="6"/>
+        </w:numPr>
+      </w:pPr>
+      <w:r>
+        <w:t>Colour Game</w:t>
+      </w:r>
+    </w:p>
+    <w:p>
+      <w:pPr>
+        <w:pStyle w:val="Heading3"/>
+      </w:pPr>
+      <w:r>
+        <w:t>Menus</w:t>
+      </w:r>
+    </w:p>
+    <w:p>
+      <w:r>
+        <w:t>The menus were mainly tested by running the main application. The main things that needed to be working was the navigation. Each page or menu screen needed to smoothly be able to change as the user clicked on the corresponding button.</w:t>
+      </w:r>
+      <w:r>
+        <w:t xml:space="preserve"> The was tested by simply running the application and making sure you can navigate back and forth without having any issues.</w:t>
+      </w:r>
+    </w:p>
+    <w:p>
+      <w:r>
+        <w:t xml:space="preserve">The other aspect of the menus that was tested was opening the games themselves. This was again done by </w:t>
+      </w:r>
+      <w:proofErr w:type="gramStart"/>
+      <w:r>
+        <w:t>actually running</w:t>
+      </w:r>
+      <w:proofErr w:type="gramEnd"/>
+      <w:r>
+        <w:t xml:space="preserve"> the app, but different values for the board size were hardcoded to make sure it works on different board variations. </w:t>
+      </w:r>
+    </w:p>
+    <w:p>
+      <w:r>
+        <w:t xml:space="preserve">The final thing that needed to be tested was making sure the database can be pulled from. This is done again by opening the main app and making sure the GUI displays the correct information. Further plans for testing the database will be making sure the queries work as expected, but since the high scores don’t filter yet this hasn’t been implemented. </w:t>
+      </w:r>
+    </w:p>
+    <w:p>
+      <w:pPr>
+        <w:pStyle w:val="Heading3"/>
+      </w:pPr>
+      <w:r>
+        <w:t>Games</w:t>
+      </w:r>
+    </w:p>
+    <w:p>
+      <w:r>
+        <w:t>Each of the game</w:t>
+      </w:r>
+      <w:r>
+        <w:t xml:space="preserve"> variant</w:t>
+      </w:r>
+      <w:r>
+        <w:t xml:space="preserve">s were developed independently, and they all had smaller features implemented. </w:t>
+      </w:r>
+      <w:r>
+        <w:t xml:space="preserve">The variants </w:t>
+      </w:r>
+      <w:r>
+        <w:t xml:space="preserve">have followed a very similar testing practice as the original </w:t>
+      </w:r>
+      <w:r>
+        <w:t>game,</w:t>
+      </w:r>
+      <w:r>
+        <w:t xml:space="preserve"> so they won’t be described</w:t>
+      </w:r>
+      <w:r>
+        <w:t xml:space="preserve">. </w:t>
+      </w:r>
+    </w:p>
+    <w:p>
+      <w:r>
+        <w:t xml:space="preserve">The normal game was developed first, and the logic was displayed to the console. This was tested just to make sure the games logic held up showing the mines </w:t>
+      </w:r>
+      <w:r>
+        <w:t>in CLI and have the user enter x and y moves to simulate clicks</w:t>
+      </w:r>
+      <w:r>
+        <w:t xml:space="preserve">. </w:t>
+      </w:r>
+      <w:r>
+        <w:t>The benefit of doing this was to make sure the logic works before trying out the GUI. Also, certain scenarios could be tested before hiding the bombs.</w:t>
+      </w:r>
+    </w:p>
+    <w:p>
+      <w:r>
+        <w:t xml:space="preserve">Once this was working well and tested, it was moved to </w:t>
       </w:r>
       <w:proofErr w:type="spellStart"/>
       <w:r>
-        <w:t>ui</w:t>
+        <w:t>Tkinter</w:t>
       </w:r>
       <w:proofErr w:type="spellEnd"/>
       <w:r>
-        <w:t xml:space="preserve"> class diagrams (think it means UML but double check) also </w:t>
+        <w:t xml:space="preserve"> to </w:t>
       </w:r>
       <w:proofErr w:type="gramStart"/>
       <w:r>
-        <w:t>look into</w:t>
+        <w:t>actually display</w:t>
       </w:r>
       <w:proofErr w:type="gramEnd"/>
       <w:r>
-        <w:t xml:space="preserve"> the other diagrams.</w:t>
-      </w:r>
-    </w:p>
-    <w:p>
-      <w:r>
-        <w:t>Discussion of the level of sophistication regarding Persistent Data management</w:t>
-      </w:r>
-    </w:p>
-    <w:p>
-      <w:r>
-        <w:t xml:space="preserve">Talk about DB design and how the scoring will </w:t>
-      </w:r>
-      <w:r>
-        <w:t>be kept.</w:t>
-      </w:r>
-    </w:p>
-    <w:p/>
-    <w:p>
-      <w:r>
-        <w:t>Describe what sections of the code have been tested</w:t>
-      </w:r>
-    </w:p>
-    <w:p>
-      <w:r>
-        <w:lastRenderedPageBreak/>
-        <w:t xml:space="preserve">Use a testing </w:t>
+        <w:t xml:space="preserve"> the board. One issue I had while doing this was that I knew I couldn’t use buttons since </w:t>
       </w:r>
       <w:proofErr w:type="spellStart"/>
       <w:r>
-        <w:t>thingo</w:t>
+        <w:t>Tkinter</w:t>
       </w:r>
       <w:proofErr w:type="spellEnd"/>
       <w:r>
-        <w:t xml:space="preserve"> like in systems to describe the testing used. Throw in some TDD.</w:t>
-      </w:r>
-    </w:p>
-    <w:p/>
-    <w:p>
-      <w:r>
-        <w:t>Extract logs of version control commits</w:t>
-      </w:r>
-      <w:r>
-        <w:t>.</w:t>
-      </w:r>
-      <w:r>
-        <w:br/>
-        <w:t xml:space="preserve">Bullshit this part </w:t>
-      </w:r>
-      <w:proofErr w:type="spellStart"/>
-      <w:r>
-        <w:t>kinda</w:t>
-      </w:r>
-      <w:proofErr w:type="spellEnd"/>
-      <w:r>
-        <w:t xml:space="preserve"> since all the work has been done in single days </w:t>
-      </w:r>
-      <w:r>
-        <w:rPr>
-          <mc:AlternateContent>
-            <mc:Choice Requires="w16se"/>
-            <mc:Fallback>
-              <w:rFonts w:ascii="Segoe UI Emoji" w:eastAsia="Segoe UI Emoji" w:hAnsi="Segoe UI Emoji" w:cs="Segoe UI Emoji"/>
-            </mc:Fallback>
-          </mc:AlternateContent>
-        </w:rPr>
-        <mc:AlternateContent>
-          <mc:Choice Requires="w16se">
-            <w16se:symEx w16se:font="Segoe UI Emoji" w16se:char="1F60A"/>
-          </mc:Choice>
-          <mc:Fallback>
-            <w:t>😊</w:t>
-          </mc:Fallback>
-        </mc:AlternateContent>
-      </w:r>
-    </w:p>
-    <w:p/>
-    <w:p>
-      <w:r>
-        <w:t>Look into other software patterns</w:t>
+        <w:t xml:space="preserve"> doesn’t support hexagonal buttons, so I used a clickable canvas. A lot of tweaking went into to make sure it worked without miss clicking but after a lot of testing it ended up working well.</w:t>
+      </w:r>
+      <w:r>
+        <w:t xml:space="preserve"> Once this was done a simple menu was made and incorporated into it. </w:t>
+      </w:r>
+    </w:p>
+    <w:p>
+      <w:pPr>
+        <w:pStyle w:val="Heading3"/>
+      </w:pPr>
+      <w:r>
+        <w:t>Plans</w:t>
+      </w:r>
+    </w:p>
+    <w:p>
+      <w:r>
+        <w:t xml:space="preserve">Using this modular testing </w:t>
+      </w:r>
+      <w:proofErr w:type="gramStart"/>
+      <w:r>
+        <w:t>method</w:t>
+      </w:r>
+      <w:proofErr w:type="gramEnd"/>
+      <w:r>
+        <w:t xml:space="preserve"> I plan to use it for developing the colour variant and testing out other menus or just altering the current one.</w:t>
       </w:r>
     </w:p>
     <w:p/>
     <w:p/>
     <w:p>
       <w:r>
-        <w:t>UML shit</w:t>
-      </w:r>
-    </w:p>
-    <w:p>
-      <w:proofErr w:type="spellStart"/>
-      <w:r>
-        <w:t>dyanmic</w:t>
-      </w:r>
-      <w:proofErr w:type="spellEnd"/>
+        <w:rPr>
+          <w:rStyle w:val="Heading2Char"/>
+        </w:rPr>
+        <w:lastRenderedPageBreak/>
+        <w:t>V</w:t>
+      </w:r>
+      <w:r>
+        <w:rPr>
+          <w:rStyle w:val="Heading2Char"/>
+        </w:rPr>
+        <w:t>ersion control</w:t>
+      </w:r>
+      <w:r>
+        <w:t xml:space="preserve"> </w:t>
+      </w:r>
       <w:r>
         <w:br/>
       </w:r>
-      <w:r>
-        <w:t>sequence diagram</w:t>
-      </w:r>
     </w:p>
     <w:p/>
     <w:p>
-      <w:r>
-        <w:t>At least one collaboration diagram, perhaps show</w:t>
-      </w:r>
-      <w:r>
-        <w:t>ing the sequence of events with</w:t>
-      </w:r>
-    </w:p>
-    <w:p>
-      <w:r>
-        <w:t>numbering labels.</w:t>
-      </w:r>
-      <w:r>
-        <w:cr/>
-      </w:r>
-    </w:p>
+      <w:pPr>
+        <w:rPr>
+          <w:rStyle w:val="Heading2Char"/>
+        </w:rPr>
+      </w:pPr>
+      <w:r>
+        <w:rPr>
+          <w:rStyle w:val="Heading2Char"/>
+        </w:rPr>
+        <w:t>Software p</w:t>
+      </w:r>
+      <w:r>
+        <w:rPr>
+          <w:rStyle w:val="Heading2Char"/>
+        </w:rPr>
+        <w:t>atterns</w:t>
+      </w:r>
+    </w:p>
+    <w:p>
+      <w:pPr>
+        <w:rPr>
+          <w:rFonts w:asciiTheme="majorHAnsi" w:eastAsiaTheme="majorEastAsia" w:hAnsiTheme="majorHAnsi" w:cstheme="majorBidi"/>
+          <w:color w:val="2F5496" w:themeColor="accent1" w:themeShade="BF"/>
+          <w:sz w:val="26"/>
+          <w:szCs w:val="26"/>
+        </w:rPr>
+      </w:pPr>
+      <w:r>
+        <w:t>Describe at least one implementation of a software pattern illustrated by some existing code in the current version of the project or prototype.</w:t>
+      </w:r>
+    </w:p>
+    <w:p>
+      <w:r>
+        <w:t xml:space="preserve">OO </w:t>
+      </w:r>
+    </w:p>
+    <w:p/>
+    <w:p/>
+    <w:p/>
+    <w:p/>
+    <w:p/>
+    <w:p/>
+    <w:p/>
+    <w:p/>
+    <w:p/>
+    <w:p/>
+    <w:p/>
+    <w:p/>
+    <w:p/>
+    <w:p/>
+    <w:p/>
+    <w:p/>
+    <w:p/>
     <w:p>
       <w:r>
         <w:t>State based</w:t>
@@ -1257,38 +2818,10 @@
     </w:p>
     <w:p>
       <w:r>
-        <w:t>one state machine</w:t>
+        <w:t xml:space="preserve">Class diagrams </w:t>
       </w:r>
     </w:p>
     <w:p/>
-    <w:p>
-      <w:r>
-        <w:t>one activity diagram</w:t>
-      </w:r>
-    </w:p>
-    <w:p/>
-    <w:p>
-      <w:r>
-        <w:t>Class diagrams revisited</w:t>
-      </w:r>
-    </w:p>
-    <w:p/>
-    <w:p>
-      <w:r>
-        <w:t>Software Patterns:</w:t>
-      </w:r>
-      <w:r>
-        <w:br/>
-      </w:r>
-      <w:r>
-        <w:t>Describe at least one implementation of a software pattern illustrated by some existing code in the current version of the project or prototype.</w:t>
-      </w:r>
-    </w:p>
-    <w:p>
-      <w:r>
-        <w:t xml:space="preserve">OO </w:t>
-      </w:r>
-    </w:p>
     <w:sectPr>
       <w:pgSz w:w="11906" w:h="16838"/>
       <w:pgMar w:top="1440" w:right="1440" w:bottom="1440" w:left="1440" w:header="708" w:footer="708" w:gutter="0"/>
@@ -1587,6 +3120,205 @@
     </w:lvl>
   </w:abstractNum>
   <w:abstractNum w:abstractNumId="3" w15:restartNumberingAfterBreak="0">
+    <w:nsid w:val="5A32093D"/>
+    <w:multiLevelType w:val="hybridMultilevel"/>
+    <w:tmpl w:val="36EED206"/>
+    <w:lvl w:ilvl="0" w:tplc="0C090001">
+      <w:start w:val="1"/>
+      <w:numFmt w:val="bullet"/>
+      <w:lvlText w:val=""/>
+      <w:lvlJc w:val="left"/>
+      <w:pPr>
+        <w:ind w:left="720" w:hanging="360"/>
+      </w:pPr>
+      <w:rPr>
+        <w:rFonts w:ascii="Symbol" w:hAnsi="Symbol" w:hint="default"/>
+      </w:rPr>
+    </w:lvl>
+    <w:lvl w:ilvl="1" w:tplc="0C090003" w:tentative="1">
+      <w:start w:val="1"/>
+      <w:numFmt w:val="bullet"/>
+      <w:lvlText w:val="o"/>
+      <w:lvlJc w:val="left"/>
+      <w:pPr>
+        <w:ind w:left="1440" w:hanging="360"/>
+      </w:pPr>
+      <w:rPr>
+        <w:rFonts w:ascii="Courier New" w:hAnsi="Courier New" w:cs="Courier New" w:hint="default"/>
+      </w:rPr>
+    </w:lvl>
+    <w:lvl w:ilvl="2" w:tplc="0C090005" w:tentative="1">
+      <w:start w:val="1"/>
+      <w:numFmt w:val="bullet"/>
+      <w:lvlText w:val=""/>
+      <w:lvlJc w:val="left"/>
+      <w:pPr>
+        <w:ind w:left="2160" w:hanging="360"/>
+      </w:pPr>
+      <w:rPr>
+        <w:rFonts w:ascii="Wingdings" w:hAnsi="Wingdings" w:hint="default"/>
+      </w:rPr>
+    </w:lvl>
+    <w:lvl w:ilvl="3" w:tplc="0C090001" w:tentative="1">
+      <w:start w:val="1"/>
+      <w:numFmt w:val="bullet"/>
+      <w:lvlText w:val=""/>
+      <w:lvlJc w:val="left"/>
+      <w:pPr>
+        <w:ind w:left="2880" w:hanging="360"/>
+      </w:pPr>
+      <w:rPr>
+        <w:rFonts w:ascii="Symbol" w:hAnsi="Symbol" w:hint="default"/>
+      </w:rPr>
+    </w:lvl>
+    <w:lvl w:ilvl="4" w:tplc="0C090003" w:tentative="1">
+      <w:start w:val="1"/>
+      <w:numFmt w:val="bullet"/>
+      <w:lvlText w:val="o"/>
+      <w:lvlJc w:val="left"/>
+      <w:pPr>
+        <w:ind w:left="3600" w:hanging="360"/>
+      </w:pPr>
+      <w:rPr>
+        <w:rFonts w:ascii="Courier New" w:hAnsi="Courier New" w:cs="Courier New" w:hint="default"/>
+      </w:rPr>
+    </w:lvl>
+    <w:lvl w:ilvl="5" w:tplc="0C090005" w:tentative="1">
+      <w:start w:val="1"/>
+      <w:numFmt w:val="bullet"/>
+      <w:lvlText w:val=""/>
+      <w:lvlJc w:val="left"/>
+      <w:pPr>
+        <w:ind w:left="4320" w:hanging="360"/>
+      </w:pPr>
+      <w:rPr>
+        <w:rFonts w:ascii="Wingdings" w:hAnsi="Wingdings" w:hint="default"/>
+      </w:rPr>
+    </w:lvl>
+    <w:lvl w:ilvl="6" w:tplc="0C090001" w:tentative="1">
+      <w:start w:val="1"/>
+      <w:numFmt w:val="bullet"/>
+      <w:lvlText w:val=""/>
+      <w:lvlJc w:val="left"/>
+      <w:pPr>
+        <w:ind w:left="5040" w:hanging="360"/>
+      </w:pPr>
+      <w:rPr>
+        <w:rFonts w:ascii="Symbol" w:hAnsi="Symbol" w:hint="default"/>
+      </w:rPr>
+    </w:lvl>
+    <w:lvl w:ilvl="7" w:tplc="0C090003" w:tentative="1">
+      <w:start w:val="1"/>
+      <w:numFmt w:val="bullet"/>
+      <w:lvlText w:val="o"/>
+      <w:lvlJc w:val="left"/>
+      <w:pPr>
+        <w:ind w:left="5760" w:hanging="360"/>
+      </w:pPr>
+      <w:rPr>
+        <w:rFonts w:ascii="Courier New" w:hAnsi="Courier New" w:cs="Courier New" w:hint="default"/>
+      </w:rPr>
+    </w:lvl>
+    <w:lvl w:ilvl="8" w:tplc="0C090005" w:tentative="1">
+      <w:start w:val="1"/>
+      <w:numFmt w:val="bullet"/>
+      <w:lvlText w:val=""/>
+      <w:lvlJc w:val="left"/>
+      <w:pPr>
+        <w:ind w:left="6480" w:hanging="360"/>
+      </w:pPr>
+      <w:rPr>
+        <w:rFonts w:ascii="Wingdings" w:hAnsi="Wingdings" w:hint="default"/>
+      </w:rPr>
+    </w:lvl>
+  </w:abstractNum>
+  <w:abstractNum w:abstractNumId="4" w15:restartNumberingAfterBreak="0">
+    <w:nsid w:val="64EC6B3F"/>
+    <w:multiLevelType w:val="hybridMultilevel"/>
+    <w:tmpl w:val="57688E32"/>
+    <w:lvl w:ilvl="0" w:tplc="0C09000F">
+      <w:start w:val="1"/>
+      <w:numFmt w:val="decimal"/>
+      <w:lvlText w:val="%1."/>
+      <w:lvlJc w:val="left"/>
+      <w:pPr>
+        <w:ind w:left="720" w:hanging="360"/>
+      </w:pPr>
+    </w:lvl>
+    <w:lvl w:ilvl="1" w:tplc="0C090019" w:tentative="1">
+      <w:start w:val="1"/>
+      <w:numFmt w:val="lowerLetter"/>
+      <w:lvlText w:val="%2."/>
+      <w:lvlJc w:val="left"/>
+      <w:pPr>
+        <w:ind w:left="1440" w:hanging="360"/>
+      </w:pPr>
+    </w:lvl>
+    <w:lvl w:ilvl="2" w:tplc="0C09001B" w:tentative="1">
+      <w:start w:val="1"/>
+      <w:numFmt w:val="lowerRoman"/>
+      <w:lvlText w:val="%3."/>
+      <w:lvlJc w:val="right"/>
+      <w:pPr>
+        <w:ind w:left="2160" w:hanging="180"/>
+      </w:pPr>
+    </w:lvl>
+    <w:lvl w:ilvl="3" w:tplc="0C09000F" w:tentative="1">
+      <w:start w:val="1"/>
+      <w:numFmt w:val="decimal"/>
+      <w:lvlText w:val="%4."/>
+      <w:lvlJc w:val="left"/>
+      <w:pPr>
+        <w:ind w:left="2880" w:hanging="360"/>
+      </w:pPr>
+    </w:lvl>
+    <w:lvl w:ilvl="4" w:tplc="0C090019" w:tentative="1">
+      <w:start w:val="1"/>
+      <w:numFmt w:val="lowerLetter"/>
+      <w:lvlText w:val="%5."/>
+      <w:lvlJc w:val="left"/>
+      <w:pPr>
+        <w:ind w:left="3600" w:hanging="360"/>
+      </w:pPr>
+    </w:lvl>
+    <w:lvl w:ilvl="5" w:tplc="0C09001B" w:tentative="1">
+      <w:start w:val="1"/>
+      <w:numFmt w:val="lowerRoman"/>
+      <w:lvlText w:val="%6."/>
+      <w:lvlJc w:val="right"/>
+      <w:pPr>
+        <w:ind w:left="4320" w:hanging="180"/>
+      </w:pPr>
+    </w:lvl>
+    <w:lvl w:ilvl="6" w:tplc="0C09000F" w:tentative="1">
+      <w:start w:val="1"/>
+      <w:numFmt w:val="decimal"/>
+      <w:lvlText w:val="%7."/>
+      <w:lvlJc w:val="left"/>
+      <w:pPr>
+        <w:ind w:left="5040" w:hanging="360"/>
+      </w:pPr>
+    </w:lvl>
+    <w:lvl w:ilvl="7" w:tplc="0C090019" w:tentative="1">
+      <w:start w:val="1"/>
+      <w:numFmt w:val="lowerLetter"/>
+      <w:lvlText w:val="%8."/>
+      <w:lvlJc w:val="left"/>
+      <w:pPr>
+        <w:ind w:left="5760" w:hanging="360"/>
+      </w:pPr>
+    </w:lvl>
+    <w:lvl w:ilvl="8" w:tplc="0C09001B" w:tentative="1">
+      <w:start w:val="1"/>
+      <w:numFmt w:val="lowerRoman"/>
+      <w:lvlText w:val="%9."/>
+      <w:lvlJc w:val="right"/>
+      <w:pPr>
+        <w:ind w:left="6480" w:hanging="180"/>
+      </w:pPr>
+    </w:lvl>
+  </w:abstractNum>
+  <w:abstractNum w:abstractNumId="5" w15:restartNumberingAfterBreak="0">
     <w:nsid w:val="6F5141A8"/>
     <w:multiLevelType w:val="hybridMultilevel"/>
     <w:tmpl w:val="1434503E"/>
@@ -1709,7 +3441,13 @@
     <w:abstractNumId w:val="1"/>
   </w:num>
   <w:num w:numId="4">
+    <w:abstractNumId w:val="5"/>
+  </w:num>
+  <w:num w:numId="5">
     <w:abstractNumId w:val="3"/>
+  </w:num>
+  <w:num w:numId="6">
+    <w:abstractNumId w:val="4"/>
   </w:num>
 </w:numbering>
 </file>

</xml_diff>